<commit_message>
Update: can handle alphas larger than pi/2. Should double check it still works for alphas smaller than pi/2
</commit_message>
<xml_diff>
--- a/Notes/model.docx
+++ b/Notes/model.docx
@@ -7,17 +7,20 @@
         <w:pStyle w:val="NoSpacing"/>
       </w:pPr>
       <w:r>
-        <w:t>Cell’s dorsal surface</w:t>
-      </w:r>
-      <w:r>
-        <w:t xml:space="preserve"> is</w:t>
-      </w:r>
-      <w:bookmarkStart w:id="0" w:name="MTBlankEqn"/>
-      <w:r>
-        <w:rPr>
-          <w:position w:val="-4"/>
-        </w:rPr>
-        <w:object w:dxaOrig="260" w:dyaOrig="260" w14:anchorId="0BA90A41">
+        <w:rPr>
+          <w:b/>
+          <w:bCs/>
+        </w:rPr>
+        <w:t>One cell:</w:t>
+      </w:r>
+      <w:r>
+        <w:t xml:space="preserve"> The geometry is shown in the figure. Cell goes to the right with speed V, radius of the dorsal surface is R. I will be doing the limiting case, in which the conditions at the front and rear are very similar. What it means is that the adhesion/protrusion/retraction forces</w:t>
+      </w:r>
+      <w:r>
+        <w:rPr>
+          <w:position w:val="-14"/>
+        </w:rPr>
+        <w:object w:dxaOrig="300" w:dyaOrig="380" w14:anchorId="477EBEC7">
           <v:shapetype id="_x0000_t75" coordsize="21600,21600" o:spt="75" o:preferrelative="t" path="m@4@5l@4@11@9@11@9@5xe" filled="f" stroked="f">
             <v:stroke joinstyle="miter"/>
             <v:formulas>
@@ -37,389 +40,3142 @@
             <v:path o:extrusionok="f" gradientshapeok="t" o:connecttype="rect"/>
             <o:lock v:ext="edit" aspectratio="t"/>
           </v:shapetype>
-          <v:shape id="_x0000_i1079" type="#_x0000_t75" style="width:13pt;height:13pt" o:ole="">
+          <v:shape id="_x0000_i1025" type="#_x0000_t75" style="width:15pt;height:19pt" o:ole="">
             <v:imagedata r:id="rId5" o:title=""/>
           </v:shape>
-          <o:OLEObject Type="Embed" ProgID="Equation.DSMT4" ShapeID="_x0000_i1079" DrawAspect="Content" ObjectID="_1654455948" r:id="rId6"/>
+          <o:OLEObject Type="Embed" ProgID="Equation.DSMT4" ShapeID="_x0000_i1025" DrawAspect="Content" ObjectID="_1670525957" r:id="rId6"/>
+        </w:object>
+      </w:r>
+      <w:r>
+        <w:t>and</w:t>
+      </w:r>
+      <w:r>
+        <w:rPr>
+          <w:position w:val="-12"/>
+        </w:rPr>
+        <w:object w:dxaOrig="279" w:dyaOrig="360" w14:anchorId="2AA13979">
+          <v:shape id="_x0000_i1026" type="#_x0000_t75" style="width:14pt;height:18pt" o:ole="">
+            <v:imagedata r:id="rId7" o:title=""/>
+          </v:shape>
+          <o:OLEObject Type="Embed" ProgID="Equation.DSMT4" ShapeID="_x0000_i1026" DrawAspect="Content" ObjectID="_1670525958" r:id="rId8"/>
+        </w:object>
+      </w:r>
+      <w:r>
+        <w:t>are very similar.</w:t>
+      </w:r>
+      <w:r>
+        <w:t xml:space="preserve"> </w:t>
+      </w:r>
+    </w:p>
+    <w:p>
+      <w:pPr>
+        <w:pStyle w:val="NoSpacing"/>
+      </w:pPr>
+      <w:r>
+        <w:rPr>
+          <w:noProof/>
+        </w:rPr>
+        <w:drawing>
+          <wp:inline distT="0" distB="0" distL="0" distR="0" wp14:anchorId="5E9E9F18" wp14:editId="6BD1010D">
+            <wp:extent cx="4387850" cy="1219200"/>
+            <wp:effectExtent l="0" t="0" r="0" b="0"/>
+            <wp:docPr id="1" name="Picture 1"/>
+            <wp:cNvGraphicFramePr>
+              <a:graphicFrameLocks xmlns:a="http://schemas.openxmlformats.org/drawingml/2006/main" noChangeAspect="1"/>
+            </wp:cNvGraphicFramePr>
+            <a:graphic xmlns:a="http://schemas.openxmlformats.org/drawingml/2006/main">
+              <a:graphicData uri="http://schemas.openxmlformats.org/drawingml/2006/picture">
+                <pic:pic xmlns:pic="http://schemas.openxmlformats.org/drawingml/2006/picture">
+                  <pic:nvPicPr>
+                    <pic:cNvPr id="0" name="Picture 174"/>
+                    <pic:cNvPicPr>
+                      <a:picLocks noChangeAspect="1" noChangeArrowheads="1"/>
+                    </pic:cNvPicPr>
+                  </pic:nvPicPr>
+                  <pic:blipFill>
+                    <a:blip r:embed="rId9">
+                      <a:extLst>
+                        <a:ext uri="{28A0092B-C50C-407E-A947-70E740481C1C}">
+                          <a14:useLocalDpi xmlns:a14="http://schemas.microsoft.com/office/drawing/2010/main" val="0"/>
+                        </a:ext>
+                      </a:extLst>
+                    </a:blip>
+                    <a:srcRect/>
+                    <a:stretch>
+                      <a:fillRect/>
+                    </a:stretch>
+                  </pic:blipFill>
+                  <pic:spPr bwMode="auto">
+                    <a:xfrm>
+                      <a:off x="0" y="0"/>
+                      <a:ext cx="4387850" cy="1219200"/>
+                    </a:xfrm>
+                    <a:prstGeom prst="rect">
+                      <a:avLst/>
+                    </a:prstGeom>
+                    <a:noFill/>
+                    <a:ln>
+                      <a:noFill/>
+                    </a:ln>
+                  </pic:spPr>
+                </pic:pic>
+              </a:graphicData>
+            </a:graphic>
+          </wp:inline>
+        </w:drawing>
+      </w:r>
+    </w:p>
+    <w:p>
+      <w:pPr>
+        <w:pStyle w:val="NoSpacing"/>
+      </w:pPr>
+      <w:r>
+        <w:t>Specifically, let</w:t>
+      </w:r>
+      <w:r>
+        <w:rPr>
+          <w:position w:val="-14"/>
+        </w:rPr>
+        <w:object w:dxaOrig="2760" w:dyaOrig="420" w14:anchorId="368A3DD0">
+          <v:shape id="_x0000_i1027" type="#_x0000_t75" style="width:138pt;height:21pt" o:ole="">
+            <v:imagedata r:id="rId10" o:title=""/>
+          </v:shape>
+          <o:OLEObject Type="Embed" ProgID="Equation.DSMT4" ShapeID="_x0000_i1027" DrawAspect="Content" ObjectID="_1670525959" r:id="rId11"/>
+        </w:object>
+      </w:r>
+      <w:r>
+        <w:t>. Here</w:t>
+      </w:r>
+      <w:r>
+        <w:rPr>
+          <w:position w:val="-10"/>
+        </w:rPr>
+        <w:object w:dxaOrig="960" w:dyaOrig="320" w14:anchorId="66624959">
+          <v:shape id="_x0000_i1028" type="#_x0000_t75" style="width:48pt;height:16pt" o:ole="">
+            <v:imagedata r:id="rId12" o:title=""/>
+          </v:shape>
+          <o:OLEObject Type="Embed" ProgID="Equation.DSMT4" ShapeID="_x0000_i1028" DrawAspect="Content" ObjectID="_1670525960" r:id="rId13"/>
+        </w:object>
+      </w:r>
+      <w:r>
+        <w:t>is the maximal adhesion/protrusion force; exponential term reflects the effect of tension breaking off the adhesions, and</w:t>
+      </w:r>
+      <w:r>
+        <w:rPr>
+          <w:position w:val="-12"/>
+        </w:rPr>
+        <w:object w:dxaOrig="260" w:dyaOrig="360" w14:anchorId="7DB6B711">
+          <v:shape id="_x0000_i1029" type="#_x0000_t75" style="width:13pt;height:18pt" o:ole="">
+            <v:imagedata r:id="rId14" o:title=""/>
+          </v:shape>
+          <o:OLEObject Type="Embed" ProgID="Equation.DSMT4" ShapeID="_x0000_i1029" DrawAspect="Content" ObjectID="_1670525961" r:id="rId15"/>
+        </w:object>
+      </w:r>
+      <w:r>
+        <w:t>is the characteristic large tension that breaks the adhesions. The force decreases as V increases;</w:t>
+      </w:r>
+      <w:r>
+        <w:rPr>
+          <w:position w:val="-10"/>
+        </w:rPr>
+        <w:object w:dxaOrig="240" w:dyaOrig="320" w14:anchorId="0E808EF6">
+          <v:shape id="_x0000_i1030" type="#_x0000_t75" style="width:12pt;height:16pt" o:ole="">
+            <v:imagedata r:id="rId16" o:title=""/>
+          </v:shape>
+          <o:OLEObject Type="Embed" ProgID="Equation.DSMT4" ShapeID="_x0000_i1030" DrawAspect="Content" ObjectID="_1670525962" r:id="rId17"/>
+        </w:object>
+      </w:r>
+      <w:r>
+        <w:t>is the respective proportionality coefficient. We will use the linear approximation:</w:t>
+      </w:r>
+      <w:r>
+        <w:rPr>
+          <w:position w:val="-30"/>
+        </w:rPr>
+        <w:object w:dxaOrig="1980" w:dyaOrig="680" w14:anchorId="116AE202">
+          <v:shape id="_x0000_i1031" type="#_x0000_t75" style="width:99pt;height:34pt" o:ole="">
+            <v:imagedata r:id="rId18" o:title=""/>
+          </v:shape>
+          <o:OLEObject Type="Embed" ProgID="Equation.DSMT4" ShapeID="_x0000_i1031" DrawAspect="Content" ObjectID="_1670525963" r:id="rId19"/>
+        </w:object>
+      </w:r>
+      <w:r>
+        <w:t>. Thus, the force balance eq at the front is:</w:t>
+      </w:r>
+      <w:r>
+        <w:t xml:space="preserve"> </w:t>
+      </w:r>
+      <w:r>
+        <w:t xml:space="preserve">                  </w:t>
+      </w:r>
+      <w:r>
+        <w:rPr>
+          <w:position w:val="-32"/>
+        </w:rPr>
+        <w:object w:dxaOrig="3519" w:dyaOrig="760" w14:anchorId="4A9900B9">
+          <v:shape id="_x0000_i1032" type="#_x0000_t75" style="width:176pt;height:38pt" o:ole="">
+            <v:imagedata r:id="rId20" o:title=""/>
+          </v:shape>
+          <o:OLEObject Type="Embed" ProgID="Equation.DSMT4" ShapeID="_x0000_i1032" DrawAspect="Content" ObjectID="_1670525964" r:id="rId21"/>
+        </w:object>
+      </w:r>
+      <w:proofErr w:type="gramStart"/>
+      <w:r>
+        <w:t xml:space="preserve">   (</w:t>
+      </w:r>
+      <w:proofErr w:type="gramEnd"/>
+      <w:r>
+        <w:t>Eq 1)</w:t>
+      </w:r>
+    </w:p>
+    <w:p>
+      <w:pPr>
+        <w:pStyle w:val="NoSpacing"/>
+      </w:pPr>
+      <w:r>
+        <w:t>Similarly, at the rear:</w:t>
+      </w:r>
+      <w:r>
+        <w:t xml:space="preserve"> </w:t>
+      </w:r>
+      <w:r>
+        <w:t xml:space="preserve">                           </w:t>
+      </w:r>
+      <w:r>
+        <w:rPr>
+          <w:position w:val="-32"/>
+        </w:rPr>
+        <w:object w:dxaOrig="3519" w:dyaOrig="760" w14:anchorId="3D44BDEF">
+          <v:shape id="_x0000_i1033" type="#_x0000_t75" style="width:176pt;height:38pt" o:ole="">
+            <v:imagedata r:id="rId22" o:title=""/>
+          </v:shape>
+          <o:OLEObject Type="Embed" ProgID="Equation.DSMT4" ShapeID="_x0000_i1033" DrawAspect="Content" ObjectID="_1670525965" r:id="rId23"/>
+        </w:object>
+      </w:r>
+      <w:proofErr w:type="gramStart"/>
+      <w:r>
+        <w:t xml:space="preserve">   (</w:t>
+      </w:r>
+      <w:proofErr w:type="gramEnd"/>
+      <w:r>
+        <w:t>Eq 2)</w:t>
+      </w:r>
+    </w:p>
+    <w:p>
+      <w:pPr>
+        <w:pStyle w:val="NoSpacing"/>
+      </w:pPr>
+      <w:r>
+        <w:t>So, the adhesion force at the rear is a little weaker than at the front, and also is more sensitive to detaching effect of the tension (note</w:t>
+      </w:r>
+      <w:r>
+        <w:rPr>
+          <w:position w:val="-4"/>
+        </w:rPr>
+        <w:object w:dxaOrig="360" w:dyaOrig="240" w14:anchorId="1E5D6493">
+          <v:shape id="_x0000_i1034" type="#_x0000_t75" style="width:18pt;height:12pt" o:ole="">
+            <v:imagedata r:id="rId24" o:title=""/>
+          </v:shape>
+          <o:OLEObject Type="Embed" ProgID="Equation.DSMT4" ShapeID="_x0000_i1034" DrawAspect="Content" ObjectID="_1670525966" r:id="rId25"/>
+        </w:object>
+      </w:r>
+      <w:r>
+        <w:t>in the denominator). For simplicity, we assumed the same</w:t>
+      </w:r>
+      <w:r>
+        <w:rPr>
+          <w:position w:val="-10"/>
+        </w:rPr>
+        <w:object w:dxaOrig="240" w:dyaOrig="320" w14:anchorId="2036E27E">
+          <v:shape id="_x0000_i1035" type="#_x0000_t75" style="width:12pt;height:16pt" o:ole="">
+            <v:imagedata r:id="rId16" o:title=""/>
+          </v:shape>
+          <o:OLEObject Type="Embed" ProgID="Equation.DSMT4" ShapeID="_x0000_i1035" DrawAspect="Content" ObjectID="_1670525967" r:id="rId26"/>
+        </w:object>
+      </w:r>
+      <w:r>
+        <w:t>at the front and rear, but note</w:t>
+      </w:r>
+      <w:r>
+        <w:rPr>
+          <w:position w:val="-10"/>
+        </w:rPr>
+        <w:object w:dxaOrig="380" w:dyaOrig="320" w14:anchorId="1DC2DA7C">
+          <v:shape id="_x0000_i1036" type="#_x0000_t75" style="width:19pt;height:16pt" o:ole="">
+            <v:imagedata r:id="rId27" o:title=""/>
+          </v:shape>
+          <o:OLEObject Type="Embed" ProgID="Equation.DSMT4" ShapeID="_x0000_i1036" DrawAspect="Content" ObjectID="_1670525968" r:id="rId28"/>
+        </w:object>
+      </w:r>
+      <w:r>
+        <w:t>: at the rear, the force becomes greater when adhesions have to be broken at greater speed when cell moves to the right. “The conditions at the front and rear are very similar” means:</w:t>
+      </w:r>
+      <w:r>
+        <w:t xml:space="preserve"> </w:t>
+      </w:r>
+      <w:r>
+        <w:rPr>
+          <w:position w:val="-12"/>
+        </w:rPr>
+        <w:object w:dxaOrig="1719" w:dyaOrig="360" w14:anchorId="786C75F5">
+          <v:shape id="_x0000_i1037" type="#_x0000_t75" style="width:86pt;height:18pt" o:ole="">
+            <v:imagedata r:id="rId29" o:title=""/>
+          </v:shape>
+          <o:OLEObject Type="Embed" ProgID="Equation.DSMT4" ShapeID="_x0000_i1037" DrawAspect="Content" ObjectID="_1670525969" r:id="rId30"/>
+        </w:object>
+      </w:r>
+      <w:r>
+        <w:t>.</w:t>
+      </w:r>
+    </w:p>
+    <w:p>
+      <w:pPr>
+        <w:pStyle w:val="NoSpacing"/>
+      </w:pPr>
+    </w:p>
+    <w:p>
+      <w:pPr>
+        <w:pStyle w:val="NoSpacing"/>
+      </w:pPr>
+      <w:r>
+        <w:t>Scaling: F is force scale, F/</w:t>
+      </w:r>
+      <w:r>
+        <w:rPr>
+          <w:position w:val="-10"/>
+        </w:rPr>
+        <w:object w:dxaOrig="240" w:dyaOrig="320" w14:anchorId="79C24342">
+          <v:shape id="_x0000_i1038" type="#_x0000_t75" style="width:12pt;height:16pt" o:ole="">
+            <v:imagedata r:id="rId31" o:title=""/>
+          </v:shape>
+          <o:OLEObject Type="Embed" ProgID="Equation.DSMT4" ShapeID="_x0000_i1038" DrawAspect="Content" ObjectID="_1670525970" r:id="rId32"/>
+        </w:object>
+      </w:r>
+      <w:r>
+        <w:t>is velocity scale,</w:t>
+      </w:r>
+      <w:r>
+        <w:rPr>
+          <w:position w:val="-6"/>
+        </w:rPr>
+        <w:object w:dxaOrig="420" w:dyaOrig="340" w14:anchorId="36A3DA02">
+          <v:shape id="_x0000_i1039" type="#_x0000_t75" style="width:21pt;height:17pt" o:ole="">
+            <v:imagedata r:id="rId33" o:title=""/>
+          </v:shape>
+          <o:OLEObject Type="Embed" ProgID="Equation.DSMT4" ShapeID="_x0000_i1039" DrawAspect="Content" ObjectID="_1670525971" r:id="rId34"/>
+        </w:object>
+      </w:r>
+      <w:r>
+        <w:t xml:space="preserve">where A is the conserved area is the length scale. Then: </w:t>
+      </w:r>
+    </w:p>
+    <w:p>
+      <w:pPr>
+        <w:pStyle w:val="NoSpacing"/>
+      </w:pPr>
+      <w:r>
+        <w:t xml:space="preserve">Front: </w:t>
+      </w:r>
+      <w:r>
+        <w:rPr>
+          <w:position w:val="-32"/>
+        </w:rPr>
+        <w:object w:dxaOrig="2920" w:dyaOrig="760" w14:anchorId="548C8BC1">
+          <v:shape id="_x0000_i1040" type="#_x0000_t75" style="width:146pt;height:38pt" o:ole="">
+            <v:imagedata r:id="rId35" o:title=""/>
+          </v:shape>
+          <o:OLEObject Type="Embed" ProgID="Equation.DSMT4" ShapeID="_x0000_i1040" DrawAspect="Content" ObjectID="_1670525972" r:id="rId36"/>
+        </w:object>
+      </w:r>
+      <w:proofErr w:type="gramStart"/>
+      <w:r>
+        <w:t xml:space="preserve">   (</w:t>
+      </w:r>
+      <w:proofErr w:type="gramEnd"/>
+      <w:r>
+        <w:t>Eq 1)</w:t>
+      </w:r>
+    </w:p>
+    <w:p>
+      <w:pPr>
+        <w:pStyle w:val="NoSpacing"/>
+      </w:pPr>
+      <w:r>
+        <w:t>R</w:t>
+      </w:r>
+      <w:r>
+        <w:t>ear:</w:t>
+      </w:r>
+      <w:r>
+        <w:t xml:space="preserve"> </w:t>
+      </w:r>
+      <w:r>
+        <w:rPr>
+          <w:position w:val="-32"/>
+        </w:rPr>
+        <w:object w:dxaOrig="2920" w:dyaOrig="760" w14:anchorId="2EDA5E21">
+          <v:shape id="_x0000_i1041" type="#_x0000_t75" style="width:146pt;height:38pt" o:ole="">
+            <v:imagedata r:id="rId37" o:title=""/>
+          </v:shape>
+          <o:OLEObject Type="Embed" ProgID="Equation.DSMT4" ShapeID="_x0000_i1041" DrawAspect="Content" ObjectID="_1670525973" r:id="rId38"/>
+        </w:object>
+      </w:r>
+      <w:proofErr w:type="gramStart"/>
+      <w:r>
+        <w:t xml:space="preserve">   (</w:t>
+      </w:r>
+      <w:proofErr w:type="gramEnd"/>
+      <w:r>
+        <w:t>Eq 2)</w:t>
+      </w:r>
+    </w:p>
+    <w:p>
+      <w:pPr>
+        <w:pStyle w:val="NoSpacing"/>
+      </w:pPr>
+      <w:r>
+        <w:t>where</w:t>
+      </w:r>
+      <w:r>
+        <w:rPr>
+          <w:position w:val="-12"/>
+        </w:rPr>
+        <w:object w:dxaOrig="4860" w:dyaOrig="360" w14:anchorId="2023BDEF">
+          <v:shape id="_x0000_i1042" type="#_x0000_t75" style="width:243pt;height:18pt" o:ole="">
+            <v:imagedata r:id="rId39" o:title=""/>
+          </v:shape>
+          <o:OLEObject Type="Embed" ProgID="Equation.DSMT4" ShapeID="_x0000_i1042" DrawAspect="Content" ObjectID="_1670525974" r:id="rId40"/>
+        </w:object>
+      </w:r>
+      <w:r>
+        <w:t xml:space="preserve">are non-dim model </w:t>
+      </w:r>
+      <w:proofErr w:type="gramStart"/>
+      <w:r>
+        <w:t>parameters.</w:t>
+      </w:r>
+      <w:proofErr w:type="gramEnd"/>
+      <w:r>
+        <w:t xml:space="preserve"> </w:t>
+      </w:r>
+    </w:p>
+    <w:p>
+      <w:pPr>
+        <w:pStyle w:val="NoSpacing"/>
+      </w:pPr>
+    </w:p>
+    <w:p>
+      <w:pPr>
+        <w:pStyle w:val="NoSpacing"/>
+      </w:pPr>
+      <w:r>
+        <w:t>Subtracting eq 1 from eq 2, we get:</w:t>
+      </w:r>
+      <w:r>
+        <w:t xml:space="preserve"> </w:t>
+      </w:r>
+      <w:r>
+        <w:rPr>
+          <w:position w:val="-68"/>
+        </w:rPr>
+        <w:object w:dxaOrig="4760" w:dyaOrig="1480" w14:anchorId="2819B176">
+          <v:shape id="_x0000_i1043" type="#_x0000_t75" style="width:238pt;height:74pt" o:ole="">
+            <v:imagedata r:id="rId41" o:title=""/>
+          </v:shape>
+          <o:OLEObject Type="Embed" ProgID="Equation.DSMT4" ShapeID="_x0000_i1043" DrawAspect="Content" ObjectID="_1670525975" r:id="rId42"/>
+        </w:object>
+      </w:r>
+    </w:p>
+    <w:p>
+      <w:pPr>
+        <w:pStyle w:val="NoSpacing"/>
+      </w:pPr>
+      <w:r>
+        <w:t>Getting rid of the second-order small terms, we have:</w:t>
+      </w:r>
+    </w:p>
+    <w:p>
+      <w:pPr>
+        <w:pStyle w:val="NoSpacing"/>
+      </w:pPr>
+      <w:r>
+        <w:rPr>
+          <w:position w:val="-32"/>
+        </w:rPr>
+        <w:object w:dxaOrig="3480" w:dyaOrig="760" w14:anchorId="66B48209">
+          <v:shape id="_x0000_i1044" type="#_x0000_t75" style="width:174pt;height:38pt" o:ole="">
+            <v:imagedata r:id="rId43" o:title=""/>
+          </v:shape>
+          <o:OLEObject Type="Embed" ProgID="Equation.DSMT4" ShapeID="_x0000_i1044" DrawAspect="Content" ObjectID="_1670525976" r:id="rId44"/>
+        </w:object>
+      </w:r>
+    </w:p>
+    <w:p>
+      <w:pPr>
+        <w:pStyle w:val="NoSpacing"/>
+      </w:pPr>
+      <w:r>
+        <w:t>This is a very interesting conclusion: if protrusion/retraction asymmetry is greater, then tension t slows cell down – sign of</w:t>
+      </w:r>
+      <w:r>
+        <w:rPr>
+          <w:position w:val="-32"/>
+        </w:rPr>
+        <w:object w:dxaOrig="999" w:dyaOrig="760" w14:anchorId="1A46572F">
+          <v:shape id="_x0000_i1045" type="#_x0000_t75" style="width:50pt;height:38pt" o:ole="">
+            <v:imagedata r:id="rId45" o:title=""/>
+          </v:shape>
+          <o:OLEObject Type="Embed" ProgID="Equation.DSMT4" ShapeID="_x0000_i1045" DrawAspect="Content" ObjectID="_1670525977" r:id="rId46"/>
+        </w:object>
+      </w:r>
+      <w:r>
+        <w:t>is negative if f is big enough, but if the adhesion detachment asymmetry is greater, then tension t accelerates protrusion – sign of</w:t>
+      </w:r>
+      <w:r>
+        <w:rPr>
+          <w:position w:val="-32"/>
+        </w:rPr>
+        <w:object w:dxaOrig="999" w:dyaOrig="760" w14:anchorId="51580108">
+          <v:shape id="_x0000_i1046" type="#_x0000_t75" style="width:50pt;height:38pt" o:ole="">
+            <v:imagedata r:id="rId45" o:title=""/>
+          </v:shape>
+          <o:OLEObject Type="Embed" ProgID="Equation.DSMT4" ShapeID="_x0000_i1046" DrawAspect="Content" ObjectID="_1670525978" r:id="rId47"/>
+        </w:object>
+      </w:r>
+      <w:r>
+        <w:t>is positive if tau is big enough.</w:t>
+      </w:r>
+    </w:p>
+    <w:p>
+      <w:pPr>
+        <w:pStyle w:val="NoSpacing"/>
+      </w:pPr>
+    </w:p>
+    <w:p>
+      <w:pPr>
+        <w:pStyle w:val="NoSpacing"/>
+      </w:pPr>
+      <w:r>
+        <w:t xml:space="preserve">Next, </w:t>
+      </w:r>
+      <w:r>
+        <w:t xml:space="preserve">adding </w:t>
+      </w:r>
+      <w:proofErr w:type="spellStart"/>
+      <w:r>
+        <w:t>Eqs</w:t>
+      </w:r>
+      <w:proofErr w:type="spellEnd"/>
+      <w:r>
+        <w:t xml:space="preserve"> 1 and 2, we can find the angle (neglecting terms much smaller than 1):</w:t>
+      </w:r>
+    </w:p>
+    <w:p>
+      <w:pPr>
+        <w:pStyle w:val="NoSpacing"/>
+      </w:pPr>
+      <w:r>
+        <w:rPr>
+          <w:position w:val="-32"/>
+        </w:rPr>
+        <w:object w:dxaOrig="2420" w:dyaOrig="760" w14:anchorId="70A5E3DF">
+          <v:shape id="_x0000_i1047" type="#_x0000_t75" style="width:121pt;height:38pt" o:ole="">
+            <v:imagedata r:id="rId48" o:title=""/>
+          </v:shape>
+          <o:OLEObject Type="Embed" ProgID="Equation.DSMT4" ShapeID="_x0000_i1047" DrawAspect="Content" ObjectID="_1670525979" r:id="rId49"/>
+        </w:object>
+      </w:r>
+    </w:p>
+    <w:p>
+      <w:pPr>
+        <w:pStyle w:val="NoSpacing"/>
+      </w:pPr>
+      <w:r>
+        <w:t xml:space="preserve">For consistency, t_0 </w:t>
+      </w:r>
+      <w:proofErr w:type="gramStart"/>
+      <w:r>
+        <w:t>has to</w:t>
+      </w:r>
+      <w:proofErr w:type="gramEnd"/>
+      <w:r>
+        <w:t xml:space="preserve"> be greater than t (in fact, significantly greater if we want linear </w:t>
+      </w:r>
+      <w:proofErr w:type="spellStart"/>
+      <w:r>
+        <w:t>approx</w:t>
+      </w:r>
+      <w:proofErr w:type="spellEnd"/>
+      <w:r>
+        <w:t xml:space="preserve"> to </w:t>
+      </w:r>
+      <w:proofErr w:type="spellStart"/>
+      <w:r>
+        <w:t>esp</w:t>
+      </w:r>
+      <w:proofErr w:type="spellEnd"/>
+      <w:r>
+        <w:t>), so:</w:t>
+      </w:r>
+    </w:p>
+    <w:p>
+      <w:pPr>
+        <w:pStyle w:val="NoSpacing"/>
+      </w:pPr>
+      <w:r>
+        <w:rPr>
+          <w:position w:val="-24"/>
+        </w:rPr>
+        <w:object w:dxaOrig="920" w:dyaOrig="620" w14:anchorId="323A2087">
+          <v:shape id="_x0000_i1048" type="#_x0000_t75" style="width:46pt;height:31pt" o:ole="">
+            <v:imagedata r:id="rId50" o:title=""/>
+          </v:shape>
+          <o:OLEObject Type="Embed" ProgID="Equation.DSMT4" ShapeID="_x0000_i1048" DrawAspect="Content" ObjectID="_1670525980" r:id="rId51"/>
+        </w:object>
+      </w:r>
+    </w:p>
+    <w:p>
+      <w:pPr>
+        <w:pStyle w:val="NoSpacing"/>
+      </w:pPr>
+      <w:r>
+        <w:t xml:space="preserve">It is clear now that t&gt;1, otherwise the tension cannot contain the </w:t>
+      </w:r>
+      <w:proofErr w:type="spellStart"/>
+      <w:r>
+        <w:t>adh</w:t>
+      </w:r>
+      <w:proofErr w:type="spellEnd"/>
+      <w:r>
+        <w:t>/</w:t>
+      </w:r>
+      <w:proofErr w:type="spellStart"/>
+      <w:r>
+        <w:t>protr</w:t>
+      </w:r>
+      <w:proofErr w:type="spellEnd"/>
+      <w:r>
+        <w:t xml:space="preserve"> forces and cell is becoming flat (other mechanisms will kick in to contain its elongation). Also, if </w:t>
+      </w:r>
+      <w:proofErr w:type="spellStart"/>
+      <w:r>
+        <w:t>t</w:t>
+      </w:r>
+      <w:proofErr w:type="spellEnd"/>
+      <w:r>
+        <w:t xml:space="preserve"> becomes significantly greater than 1, theta </w:t>
+      </w:r>
+      <w:r>
+        <w:sym w:font="Wingdings" w:char="F0E0"/>
+      </w:r>
+      <w:r>
+        <w:t xml:space="preserve"> pi/2 as </w:t>
+      </w:r>
+      <w:proofErr w:type="gramStart"/>
+      <w:r>
+        <w:t>expected</w:t>
+      </w:r>
+      <w:proofErr w:type="gramEnd"/>
+      <w:r>
+        <w:t xml:space="preserve"> and the cell becomes a semi-circle.</w:t>
+      </w:r>
+      <w:r>
+        <w:t xml:space="preserve"> It is also easy to check that the model gives stable cell shape – if cell is more elongated, velocity at the rear becomes faster than that at the front, and </w:t>
+      </w:r>
+      <w:proofErr w:type="spellStart"/>
+      <w:r>
+        <w:t>visa</w:t>
+      </w:r>
+      <w:proofErr w:type="spellEnd"/>
+      <w:r>
+        <w:t xml:space="preserve"> versa is cell is </w:t>
+      </w:r>
+      <w:proofErr w:type="gramStart"/>
+      <w:r>
+        <w:t>more round</w:t>
+      </w:r>
+      <w:proofErr w:type="gramEnd"/>
+      <w:r>
+        <w:t>.</w:t>
+      </w:r>
+    </w:p>
+    <w:p>
+      <w:pPr>
+        <w:pStyle w:val="NoSpacing"/>
+      </w:pPr>
+    </w:p>
+    <w:p>
+      <w:pPr>
+        <w:pStyle w:val="NoSpacing"/>
+      </w:pPr>
+      <w:r>
+        <w:t>How to find radius: area of the cell is</w:t>
+      </w:r>
+      <w:r>
+        <w:rPr>
+          <w:position w:val="-24"/>
+        </w:rPr>
+        <w:object w:dxaOrig="2960" w:dyaOrig="620" w14:anchorId="1CF593A2">
+          <v:shape id="_x0000_i1049" type="#_x0000_t75" style="width:148pt;height:31pt" o:ole="">
+            <v:imagedata r:id="rId52" o:title=""/>
+          </v:shape>
+          <o:OLEObject Type="Embed" ProgID="Equation.DSMT4" ShapeID="_x0000_i1049" DrawAspect="Content" ObjectID="_1670525981" r:id="rId53"/>
+        </w:object>
+      </w:r>
+      <w:r>
+        <w:t>, and so</w:t>
+      </w:r>
+      <w:r>
+        <w:t xml:space="preserve"> the non-dim radius is:</w:t>
+      </w:r>
+    </w:p>
+    <w:p>
+      <w:pPr>
+        <w:pStyle w:val="NoSpacing"/>
+      </w:pPr>
+      <w:r>
+        <w:rPr>
+          <w:position w:val="-28"/>
+        </w:rPr>
+        <w:object w:dxaOrig="2200" w:dyaOrig="740" w14:anchorId="36F81C49">
+          <v:shape id="_x0000_i1050" type="#_x0000_t75" style="width:110pt;height:37pt" o:ole="">
+            <v:imagedata r:id="rId54" o:title=""/>
+          </v:shape>
+          <o:OLEObject Type="Embed" ProgID="Equation.DSMT4" ShapeID="_x0000_i1050" DrawAspect="Content" ObjectID="_1670525982" r:id="rId55"/>
+        </w:object>
+      </w:r>
+      <w:r>
+        <w:t>.</w:t>
+      </w:r>
+    </w:p>
+    <w:p>
+      <w:pPr>
+        <w:pStyle w:val="NoSpacing"/>
+      </w:pPr>
+    </w:p>
+    <w:p>
+      <w:pPr>
+        <w:pStyle w:val="NoSpacing"/>
+      </w:pPr>
+      <w:r>
+        <w:t>The non-dim pressure differential in the cell is:</w:t>
+      </w:r>
+    </w:p>
+    <w:p>
+      <w:pPr>
+        <w:pStyle w:val="NoSpacing"/>
+      </w:pPr>
+      <w:r>
+        <w:rPr>
+          <w:position w:val="-10"/>
+        </w:rPr>
+        <w:object w:dxaOrig="820" w:dyaOrig="320" w14:anchorId="5B348AAE">
+          <v:shape id="_x0000_i1051" type="#_x0000_t75" style="width:41pt;height:16pt" o:ole="">
+            <v:imagedata r:id="rId56" o:title=""/>
+          </v:shape>
+          <o:OLEObject Type="Embed" ProgID="Equation.DSMT4" ShapeID="_x0000_i1051" DrawAspect="Content" ObjectID="_1670525983" r:id="rId57"/>
+        </w:object>
+      </w:r>
+      <w:r>
+        <w:t xml:space="preserve"> </w:t>
+      </w:r>
+    </w:p>
+    <w:p>
+      <w:pPr>
+        <w:pStyle w:val="NoSpacing"/>
+      </w:pPr>
+      <w:r>
+        <w:t xml:space="preserve">Note that as tension grows, theta approaches const, and so does radius, and then pressure is simply proportional to tension. The pressure does not affect things directly, but if blebbing protrusion of the front is limited by pressure, one can assume that the protrusion velocity is limited by v = </w:t>
+      </w:r>
+      <w:proofErr w:type="spellStart"/>
+      <w:r>
+        <w:t>kp</w:t>
+      </w:r>
+      <w:proofErr w:type="spellEnd"/>
+      <w:r>
+        <w:t xml:space="preserve">, where k is a parameter. Then, things could become interesting depending on whether this v or v from force balance above are greater. If the former, we </w:t>
+      </w:r>
+      <w:proofErr w:type="gramStart"/>
+      <w:r>
+        <w:t>have to</w:t>
+      </w:r>
+      <w:proofErr w:type="gramEnd"/>
+      <w:r>
+        <w:t xml:space="preserve"> write for the rear:</w:t>
+      </w:r>
+      <w:r>
+        <w:t xml:space="preserve"> </w:t>
+      </w:r>
+      <w:r>
+        <w:rPr>
+          <w:position w:val="-32"/>
+        </w:rPr>
+        <w:object w:dxaOrig="3040" w:dyaOrig="760" w14:anchorId="3C0397D3">
+          <v:shape id="_x0000_i1052" type="#_x0000_t75" style="width:152pt;height:38pt" o:ole="">
+            <v:imagedata r:id="rId58" o:title=""/>
+          </v:shape>
+          <o:OLEObject Type="Embed" ProgID="Equation.DSMT4" ShapeID="_x0000_i1052" DrawAspect="Content" ObjectID="_1670525984" r:id="rId59"/>
+        </w:object>
+      </w:r>
+      <w:r>
+        <w:t>, from which we will find theta and r and p. For the front, the angle will be sharper than for the rear – like a ‘bird’s beak’</w:t>
+      </w:r>
+      <w:r>
+        <w:t xml:space="preserve"> – as actually observed – a tiny lamellipodium sticking forward (see fig). We’ll return to this topic later.</w:t>
+      </w:r>
+    </w:p>
+    <w:p>
+      <w:pPr>
+        <w:pStyle w:val="NoSpacing"/>
+      </w:pPr>
+      <w:r>
+        <w:rPr>
+          <w:noProof/>
+        </w:rPr>
+        <w:drawing>
+          <wp:inline distT="0" distB="0" distL="0" distR="0" wp14:anchorId="6A223D04" wp14:editId="162E0D37">
+            <wp:extent cx="1828800" cy="501650"/>
+            <wp:effectExtent l="0" t="0" r="0" b="0"/>
+            <wp:docPr id="15" name="Picture 15"/>
+            <wp:cNvGraphicFramePr>
+              <a:graphicFrameLocks xmlns:a="http://schemas.openxmlformats.org/drawingml/2006/main" noChangeAspect="1"/>
+            </wp:cNvGraphicFramePr>
+            <a:graphic xmlns:a="http://schemas.openxmlformats.org/drawingml/2006/main">
+              <a:graphicData uri="http://schemas.openxmlformats.org/drawingml/2006/picture">
+                <pic:pic xmlns:pic="http://schemas.openxmlformats.org/drawingml/2006/picture">
+                  <pic:nvPicPr>
+                    <pic:cNvPr id="0" name="Picture 175"/>
+                    <pic:cNvPicPr>
+                      <a:picLocks noChangeAspect="1" noChangeArrowheads="1"/>
+                    </pic:cNvPicPr>
+                  </pic:nvPicPr>
+                  <pic:blipFill>
+                    <a:blip r:embed="rId60">
+                      <a:extLst>
+                        <a:ext uri="{28A0092B-C50C-407E-A947-70E740481C1C}">
+                          <a14:useLocalDpi xmlns:a14="http://schemas.microsoft.com/office/drawing/2010/main" val="0"/>
+                        </a:ext>
+                      </a:extLst>
+                    </a:blip>
+                    <a:srcRect/>
+                    <a:stretch>
+                      <a:fillRect/>
+                    </a:stretch>
+                  </pic:blipFill>
+                  <pic:spPr bwMode="auto">
+                    <a:xfrm>
+                      <a:off x="0" y="0"/>
+                      <a:ext cx="1828800" cy="501650"/>
+                    </a:xfrm>
+                    <a:prstGeom prst="rect">
+                      <a:avLst/>
+                    </a:prstGeom>
+                    <a:noFill/>
+                    <a:ln>
+                      <a:noFill/>
+                    </a:ln>
+                  </pic:spPr>
+                </pic:pic>
+              </a:graphicData>
+            </a:graphic>
+          </wp:inline>
+        </w:drawing>
+      </w:r>
+    </w:p>
+    <w:p>
+      <w:pPr>
+        <w:pStyle w:val="NoSpacing"/>
+      </w:pPr>
+      <w:r>
+        <w:t>%%%%%%%%%%%%%%%%%%%%%%%%%%%%%%%%%%%%</w:t>
+      </w:r>
+    </w:p>
+    <w:p>
+      <w:pPr>
+        <w:pStyle w:val="NoSpacing"/>
+      </w:pPr>
+    </w:p>
+    <w:p>
+      <w:pPr>
+        <w:pStyle w:val="NoSpacing"/>
+      </w:pPr>
+      <w:r>
+        <w:rPr>
+          <w:b/>
+          <w:bCs/>
+        </w:rPr>
+        <w:lastRenderedPageBreak/>
+        <w:t>Two cells</w:t>
+      </w:r>
+      <w:r>
+        <w:t xml:space="preserve">: let us start with </w:t>
+      </w:r>
+      <w:r>
+        <w:rPr>
+          <w:i/>
+          <w:iCs/>
+        </w:rPr>
+        <w:t xml:space="preserve">completely symmetric case of </w:t>
+      </w:r>
+      <w:proofErr w:type="gramStart"/>
+      <w:r>
+        <w:rPr>
+          <w:i/>
+          <w:iCs/>
+        </w:rPr>
+        <w:t>exactly the same</w:t>
+      </w:r>
+      <w:proofErr w:type="gramEnd"/>
+      <w:r>
+        <w:rPr>
+          <w:i/>
+          <w:iCs/>
+        </w:rPr>
+        <w:t xml:space="preserve"> cells</w:t>
+      </w:r>
+      <w:r>
+        <w:t>; obviously, they will not be moving then:</w:t>
+      </w:r>
+    </w:p>
+    <w:p>
+      <w:pPr>
+        <w:pStyle w:val="NoSpacing"/>
+      </w:pPr>
+      <w:r>
+        <w:rPr>
+          <w:noProof/>
+        </w:rPr>
+        <w:drawing>
+          <wp:inline distT="0" distB="0" distL="0" distR="0" wp14:anchorId="6D49C09A" wp14:editId="5A12A750">
+            <wp:extent cx="4457700" cy="2127250"/>
+            <wp:effectExtent l="0" t="0" r="0" b="6350"/>
+            <wp:docPr id="16" name="Picture 16"/>
+            <wp:cNvGraphicFramePr>
+              <a:graphicFrameLocks xmlns:a="http://schemas.openxmlformats.org/drawingml/2006/main" noChangeAspect="1"/>
+            </wp:cNvGraphicFramePr>
+            <a:graphic xmlns:a="http://schemas.openxmlformats.org/drawingml/2006/main">
+              <a:graphicData uri="http://schemas.openxmlformats.org/drawingml/2006/picture">
+                <pic:pic xmlns:pic="http://schemas.openxmlformats.org/drawingml/2006/picture">
+                  <pic:nvPicPr>
+                    <pic:cNvPr id="0" name="Picture 176"/>
+                    <pic:cNvPicPr>
+                      <a:picLocks noChangeAspect="1" noChangeArrowheads="1"/>
+                    </pic:cNvPicPr>
+                  </pic:nvPicPr>
+                  <pic:blipFill>
+                    <a:blip r:embed="rId61">
+                      <a:extLst>
+                        <a:ext uri="{28A0092B-C50C-407E-A947-70E740481C1C}">
+                          <a14:useLocalDpi xmlns:a14="http://schemas.microsoft.com/office/drawing/2010/main" val="0"/>
+                        </a:ext>
+                      </a:extLst>
+                    </a:blip>
+                    <a:srcRect/>
+                    <a:stretch>
+                      <a:fillRect/>
+                    </a:stretch>
+                  </pic:blipFill>
+                  <pic:spPr bwMode="auto">
+                    <a:xfrm>
+                      <a:off x="0" y="0"/>
+                      <a:ext cx="4457700" cy="2127250"/>
+                    </a:xfrm>
+                    <a:prstGeom prst="rect">
+                      <a:avLst/>
+                    </a:prstGeom>
+                    <a:noFill/>
+                    <a:ln>
+                      <a:noFill/>
+                    </a:ln>
+                  </pic:spPr>
+                </pic:pic>
+              </a:graphicData>
+            </a:graphic>
+          </wp:inline>
+        </w:drawing>
+      </w:r>
+    </w:p>
+    <w:p>
+      <w:pPr>
+        <w:pStyle w:val="NoSpacing"/>
+      </w:pPr>
+      <w:r>
+        <w:t xml:space="preserve">We can approximate the shape by throwing away this tiny triangle at the left of the right cell, its area is small </w:t>
+      </w:r>
+      <w:r>
+        <w:t xml:space="preserve">enough, I think for any reasonable case. But if you feel ambitious, or it’s simple enough, then of course add the triangle. </w:t>
+      </w:r>
+      <w:proofErr w:type="spellStart"/>
+      <w:r>
+        <w:t>Eqs</w:t>
+      </w:r>
+      <w:proofErr w:type="spellEnd"/>
+      <w:r>
+        <w:t xml:space="preserve"> at the left and right are the same:</w:t>
+      </w:r>
+    </w:p>
+    <w:p>
+      <w:pPr>
+        <w:pStyle w:val="NoSpacing"/>
+      </w:pPr>
+      <w:r>
+        <w:rPr>
+          <w:position w:val="-30"/>
+        </w:rPr>
+        <w:object w:dxaOrig="1380" w:dyaOrig="680" w14:anchorId="0B79C653">
+          <v:shape id="_x0000_i1053" type="#_x0000_t75" style="width:69pt;height:34pt" o:ole="">
+            <v:imagedata r:id="rId62" o:title=""/>
+          </v:shape>
+          <o:OLEObject Type="Embed" ProgID="Equation.DSMT4" ShapeID="_x0000_i1053" DrawAspect="Content" ObjectID="_1670525985" r:id="rId63"/>
+        </w:object>
+      </w:r>
+      <w:r>
+        <w:t>, so</w:t>
+      </w:r>
+      <w:r>
+        <w:rPr>
+          <w:position w:val="-32"/>
+        </w:rPr>
+        <w:object w:dxaOrig="2760" w:dyaOrig="760" w14:anchorId="48E07EF8">
+          <v:shape id="_x0000_i1054" type="#_x0000_t75" style="width:138pt;height:38pt" o:ole="">
+            <v:imagedata r:id="rId64" o:title=""/>
+          </v:shape>
+          <o:OLEObject Type="Embed" ProgID="Equation.DSMT4" ShapeID="_x0000_i1054" DrawAspect="Content" ObjectID="_1670525986" r:id="rId65"/>
+        </w:object>
+      </w:r>
+      <w:r>
+        <w:t>.</w:t>
+      </w:r>
+    </w:p>
+    <w:p>
+      <w:pPr>
+        <w:pStyle w:val="NoSpacing"/>
+      </w:pPr>
+      <w:r>
+        <w:t xml:space="preserve">The area of one cell is approximately: </w:t>
+      </w:r>
+      <w:r>
+        <w:rPr>
+          <w:position w:val="-30"/>
+        </w:rPr>
+        <w:object w:dxaOrig="4640" w:dyaOrig="720" w14:anchorId="4F279C68">
+          <v:shape id="_x0000_i1055" type="#_x0000_t75" style="width:232pt;height:36pt" o:ole="">
+            <v:imagedata r:id="rId66" o:title=""/>
+          </v:shape>
+          <o:OLEObject Type="Embed" ProgID="Equation.DSMT4" ShapeID="_x0000_i1055" DrawAspect="Content" ObjectID="_1670525987" r:id="rId67"/>
+        </w:object>
+      </w:r>
+      <w:r>
+        <w:t>, and so:</w:t>
+      </w:r>
+    </w:p>
+    <w:p>
+      <w:pPr>
+        <w:pStyle w:val="NoSpacing"/>
+      </w:pPr>
+      <w:r>
+        <w:rPr>
+          <w:position w:val="-30"/>
+        </w:rPr>
+        <w:object w:dxaOrig="4580" w:dyaOrig="760" w14:anchorId="6D0009AB">
+          <v:shape id="_x0000_i1056" type="#_x0000_t75" style="width:229pt;height:38pt" o:ole="">
+            <v:imagedata r:id="rId68" o:title=""/>
+          </v:shape>
+          <o:OLEObject Type="Embed" ProgID="Equation.DSMT4" ShapeID="_x0000_i1056" DrawAspect="Content" ObjectID="_1670525988" r:id="rId69"/>
+        </w:object>
+      </w:r>
+      <w:r>
+        <w:t>.</w:t>
+      </w:r>
+    </w:p>
+    <w:p>
+      <w:pPr>
+        <w:pStyle w:val="NoSpacing"/>
+      </w:pPr>
+      <w:r>
+        <w:t>Finally, we find angle fi from the force balance at the top of the cell-cell boundary:</w:t>
+      </w:r>
+    </w:p>
+    <w:p>
+      <w:pPr>
+        <w:pStyle w:val="NoSpacing"/>
+      </w:pPr>
+      <w:r>
+        <w:rPr>
+          <w:position w:val="-12"/>
+        </w:rPr>
+        <w:object w:dxaOrig="1200" w:dyaOrig="360" w14:anchorId="4CEDE7BC">
+          <v:shape id="_x0000_i1057" type="#_x0000_t75" style="width:60pt;height:18pt" o:ole="">
+            <v:imagedata r:id="rId70" o:title=""/>
+          </v:shape>
+          <o:OLEObject Type="Embed" ProgID="Equation.DSMT4" ShapeID="_x0000_i1057" DrawAspect="Content" ObjectID="_1670525989" r:id="rId71"/>
+        </w:object>
+      </w:r>
+      <w:r>
+        <w:t xml:space="preserve"> </w:t>
+      </w:r>
+    </w:p>
+    <w:p>
+      <w:pPr>
+        <w:pStyle w:val="NoSpacing"/>
+      </w:pPr>
+      <w:r>
+        <w:t xml:space="preserve">Note, that for the c-c boundary to be finite (not to collapse to the ground), the following inequality </w:t>
+      </w:r>
+      <w:proofErr w:type="gramStart"/>
+      <w:r>
+        <w:t>has to</w:t>
+      </w:r>
+      <w:proofErr w:type="gramEnd"/>
+      <w:r>
+        <w:t xml:space="preserve"> hold:</w:t>
+      </w:r>
+      <w:r>
+        <w:rPr>
+          <w:position w:val="-10"/>
+        </w:rPr>
+        <w:object w:dxaOrig="600" w:dyaOrig="320" w14:anchorId="3DA72B41">
+          <v:shape id="_x0000_i1058" type="#_x0000_t75" style="width:30pt;height:16pt" o:ole="">
+            <v:imagedata r:id="rId72" o:title=""/>
+          </v:shape>
+          <o:OLEObject Type="Embed" ProgID="Equation.DSMT4" ShapeID="_x0000_i1058" DrawAspect="Content" ObjectID="_1670525990" r:id="rId73"/>
+        </w:object>
+      </w:r>
+      <w:r>
+        <w:t>. As</w:t>
+      </w:r>
+      <w:r>
+        <w:rPr>
+          <w:position w:val="-24"/>
+        </w:rPr>
+        <w:object w:dxaOrig="920" w:dyaOrig="620" w14:anchorId="41A9C558">
+          <v:shape id="_x0000_i1059" type="#_x0000_t75" style="width:46pt;height:31pt" o:ole="">
+            <v:imagedata r:id="rId74" o:title=""/>
+          </v:shape>
+          <o:OLEObject Type="Embed" ProgID="Equation.DSMT4" ShapeID="_x0000_i1059" DrawAspect="Content" ObjectID="_1670525991" r:id="rId75"/>
+        </w:object>
+      </w:r>
+      <w:r>
+        <w:t xml:space="preserve">, for large t, theta is close to pi/2, and </w:t>
+      </w:r>
+      <w:proofErr w:type="spellStart"/>
+      <w:r>
+        <w:t>t_cc</w:t>
+      </w:r>
+      <w:proofErr w:type="spellEnd"/>
+      <w:r>
+        <w:t xml:space="preserve"> &lt; 2t. But for t ~ 1, </w:t>
+      </w:r>
+      <w:proofErr w:type="spellStart"/>
+      <w:r>
+        <w:t>t_cc</w:t>
+      </w:r>
+      <w:proofErr w:type="spellEnd"/>
+      <w:r>
+        <w:t xml:space="preserve"> &lt; 2t</w:t>
+      </w:r>
+      <w:r>
+        <w:t>xsqrt(2(t-1)).</w:t>
+      </w:r>
+    </w:p>
+    <w:p>
+      <w:pPr>
+        <w:pStyle w:val="NoSpacing"/>
+      </w:pPr>
+    </w:p>
+    <w:p>
+      <w:pPr>
+        <w:pStyle w:val="NoSpacing"/>
+      </w:pPr>
+      <w:r>
+        <w:rPr>
+          <w:b/>
+          <w:bCs/>
+        </w:rPr>
+        <w:t xml:space="preserve">Two </w:t>
+      </w:r>
+      <w:r>
+        <w:rPr>
+          <w:b/>
+          <w:bCs/>
+        </w:rPr>
+        <w:t xml:space="preserve">moving </w:t>
+      </w:r>
+      <w:r>
+        <w:rPr>
+          <w:b/>
+          <w:bCs/>
+        </w:rPr>
+        <w:t>cells</w:t>
+      </w:r>
+      <w:r>
+        <w:t>: let us finally consider the case of two moving cells</w:t>
+      </w:r>
+      <w:r>
+        <w:t xml:space="preserve"> (see the figure below):</w:t>
+      </w:r>
+      <w:r>
+        <w:t xml:space="preserve"> </w:t>
+      </w:r>
+    </w:p>
+    <w:p>
+      <w:pPr>
+        <w:pStyle w:val="NoSpacing"/>
+      </w:pPr>
+      <w:r>
+        <w:t>Let the trailer at the left has tension</w:t>
+      </w:r>
+      <w:r>
+        <w:rPr>
+          <w:position w:val="-6"/>
+        </w:rPr>
+        <w:object w:dxaOrig="580" w:dyaOrig="279" w14:anchorId="6ED5F184">
+          <v:shape id="_x0000_i1138" type="#_x0000_t75" style="width:29pt;height:14pt" o:ole="">
+            <v:imagedata r:id="rId76" o:title=""/>
+          </v:shape>
+          <o:OLEObject Type="Embed" ProgID="Equation.DSMT4" ShapeID="_x0000_i1138" DrawAspect="Content" ObjectID="_1670525992" r:id="rId77"/>
+        </w:object>
+      </w:r>
+      <w:r>
+        <w:t>, while tension of the leader is</w:t>
+      </w:r>
+      <w:r>
+        <w:rPr>
+          <w:position w:val="-6"/>
+        </w:rPr>
+        <w:object w:dxaOrig="580" w:dyaOrig="279" w14:anchorId="209F4FD6">
+          <v:shape id="_x0000_i1139" type="#_x0000_t75" style="width:29pt;height:14pt" o:ole="">
+            <v:imagedata r:id="rId78" o:title=""/>
+          </v:shape>
+          <o:OLEObject Type="Embed" ProgID="Equation.DSMT4" ShapeID="_x0000_i1139" DrawAspect="Content" ObjectID="_1670525993" r:id="rId79"/>
+        </w:object>
+      </w:r>
+      <w:r>
+        <w:t>. Then, at the front of the leader:</w:t>
+      </w:r>
+    </w:p>
+    <w:p>
+      <w:pPr>
+        <w:pStyle w:val="NoSpacing"/>
+      </w:pPr>
+      <w:r>
+        <w:rPr>
+          <w:position w:val="-32"/>
+        </w:rPr>
+        <w:object w:dxaOrig="4880" w:dyaOrig="760" w14:anchorId="1AC69A63">
+          <v:shape id="_x0000_i1148" type="#_x0000_t75" style="width:244pt;height:38pt" o:ole="">
+            <v:imagedata r:id="rId80" o:title=""/>
+          </v:shape>
+          <o:OLEObject Type="Embed" ProgID="Equation.DSMT4" ShapeID="_x0000_i1148" DrawAspect="Content" ObjectID="_1670525994" r:id="rId81"/>
+        </w:object>
+      </w:r>
+    </w:p>
+    <w:p>
+      <w:pPr>
+        <w:pStyle w:val="NoSpacing"/>
+      </w:pPr>
+      <w:r>
+        <w:t>where</w:t>
+      </w:r>
+      <w:r>
+        <w:rPr>
+          <w:position w:val="-12"/>
+        </w:rPr>
+        <w:object w:dxaOrig="220" w:dyaOrig="360" w14:anchorId="501D930B">
+          <v:shape id="_x0000_i1141" type="#_x0000_t75" style="width:11pt;height:18pt" o:ole="">
+            <v:imagedata r:id="rId82" o:title=""/>
+          </v:shape>
+          <o:OLEObject Type="Embed" ProgID="Equation.DSMT4" ShapeID="_x0000_i1141" DrawAspect="Content" ObjectID="_1670525995" r:id="rId83"/>
+        </w:object>
+      </w:r>
+      <w:r>
+        <w:t xml:space="preserve">is a small angle </w:t>
+      </w:r>
+      <w:proofErr w:type="gramStart"/>
+      <w:r>
+        <w:t>change.</w:t>
+      </w:r>
+      <w:proofErr w:type="gramEnd"/>
+      <w:r>
+        <w:t xml:space="preserve"> At the rear of the trailer: </w:t>
+      </w:r>
+    </w:p>
+    <w:p>
+      <w:pPr>
+        <w:pStyle w:val="NoSpacing"/>
+      </w:pPr>
+      <w:r>
+        <w:rPr>
+          <w:position w:val="-32"/>
+        </w:rPr>
+        <w:object w:dxaOrig="4940" w:dyaOrig="760" w14:anchorId="199EE6FD">
+          <v:shape id="_x0000_i1150" type="#_x0000_t75" style="width:247pt;height:38pt" o:ole="">
+            <v:imagedata r:id="rId84" o:title=""/>
+          </v:shape>
+          <o:OLEObject Type="Embed" ProgID="Equation.DSMT4" ShapeID="_x0000_i1150" DrawAspect="Content" ObjectID="_1670525996" r:id="rId85"/>
+        </w:object>
+      </w:r>
+    </w:p>
+    <w:p>
+      <w:pPr>
+        <w:pStyle w:val="NoSpacing"/>
+      </w:pPr>
+      <w:r>
+        <w:t>Expanding in terms of the order 1 and linear in small parameters, ignoring higher order terms, and cancelling the terms of order 1, we get from the 1</w:t>
+      </w:r>
+      <w:r>
+        <w:rPr>
+          <w:vertAlign w:val="superscript"/>
+        </w:rPr>
+        <w:t>st</w:t>
+      </w:r>
+      <w:r>
+        <w:t xml:space="preserve"> equation:</w:t>
+      </w:r>
+    </w:p>
+    <w:p>
+      <w:pPr>
+        <w:pStyle w:val="NoSpacing"/>
+      </w:pPr>
+      <w:r>
+        <w:rPr>
+          <w:position w:val="-32"/>
+        </w:rPr>
+        <w:object w:dxaOrig="4680" w:dyaOrig="760" w14:anchorId="00103129">
+          <v:shape id="_x0000_i1143" type="#_x0000_t75" style="width:234pt;height:38pt" o:ole="">
+            <v:imagedata r:id="rId86" o:title=""/>
+          </v:shape>
+          <o:OLEObject Type="Embed" ProgID="Equation.DSMT4" ShapeID="_x0000_i1143" DrawAspect="Content" ObjectID="_1670525997" r:id="rId87"/>
+        </w:object>
+      </w:r>
+    </w:p>
+    <w:p>
+      <w:pPr>
+        <w:pStyle w:val="NoSpacing"/>
+      </w:pPr>
+      <w:r>
+        <w:t>From the 2</w:t>
+      </w:r>
+      <w:r>
+        <w:rPr>
+          <w:vertAlign w:val="superscript"/>
+        </w:rPr>
+        <w:t>nd</w:t>
+      </w:r>
+      <w:r>
+        <w:t xml:space="preserve"> equation:</w:t>
+      </w:r>
+    </w:p>
+    <w:p>
+      <w:pPr>
+        <w:pStyle w:val="NoSpacing"/>
+      </w:pPr>
+      <w:r>
+        <w:rPr>
+          <w:position w:val="-32"/>
+        </w:rPr>
+        <w:object w:dxaOrig="4720" w:dyaOrig="760" w14:anchorId="083A9CAF">
+          <v:shape id="_x0000_i1144" type="#_x0000_t75" style="width:236pt;height:38pt" o:ole="">
+            <v:imagedata r:id="rId88" o:title=""/>
+          </v:shape>
+          <o:OLEObject Type="Embed" ProgID="Equation.DSMT4" ShapeID="_x0000_i1144" DrawAspect="Content" ObjectID="_1670525998" r:id="rId89"/>
+        </w:object>
+      </w:r>
+    </w:p>
+    <w:p>
+      <w:pPr>
+        <w:pStyle w:val="NoSpacing"/>
+      </w:pPr>
+      <w:r>
+        <w:t>Comparing these 2 equations gives us two things: 1)</w:t>
+      </w:r>
+      <w:r>
+        <w:t xml:space="preserve"> </w:t>
+      </w:r>
+      <w:r>
+        <w:rPr>
+          <w:position w:val="-12"/>
+        </w:rPr>
+        <w:object w:dxaOrig="1040" w:dyaOrig="360" w14:anchorId="4B998E30">
+          <v:shape id="_x0000_i1145" type="#_x0000_t75" style="width:52pt;height:18pt" o:ole="">
+            <v:imagedata r:id="rId90" o:title=""/>
+          </v:shape>
+          <o:OLEObject Type="Embed" ProgID="Equation.DSMT4" ShapeID="_x0000_i1145" DrawAspect="Content" ObjectID="_1670525999" r:id="rId91"/>
+        </w:object>
+      </w:r>
+      <w:r>
+        <w:t>, and 2) here is the speed of two cells:</w:t>
+      </w:r>
+    </w:p>
+    <w:p>
+      <w:pPr>
+        <w:pStyle w:val="NoSpacing"/>
+      </w:pPr>
+      <w:r>
+        <w:rPr>
+          <w:position w:val="-34"/>
+        </w:rPr>
+        <w:object w:dxaOrig="4980" w:dyaOrig="800" w14:anchorId="5CF099CD">
+          <v:shape id="_x0000_i1146" type="#_x0000_t75" style="width:249pt;height:40pt" o:ole="">
+            <v:imagedata r:id="rId92" o:title=""/>
+          </v:shape>
+          <o:OLEObject Type="Embed" ProgID="Equation.DSMT4" ShapeID="_x0000_i1146" DrawAspect="Content" ObjectID="_1670526000" r:id="rId93"/>
+        </w:object>
+      </w:r>
+      <w:r>
+        <w:t>.</w:t>
+      </w:r>
+    </w:p>
+    <w:p>
+      <w:pPr>
+        <w:pStyle w:val="NoSpacing"/>
+      </w:pPr>
+    </w:p>
+    <w:p>
+      <w:pPr>
+        <w:pStyle w:val="NoSpacing"/>
+      </w:pPr>
+      <w:r>
+        <w:rPr>
+          <w:noProof/>
+        </w:rPr>
+        <w:drawing>
+          <wp:inline distT="0" distB="0" distL="0" distR="0" wp14:anchorId="3151BF79" wp14:editId="3ECDE61D">
+            <wp:extent cx="5943600" cy="3149600"/>
+            <wp:effectExtent l="0" t="0" r="0" b="0"/>
+            <wp:docPr id="18" name="Picture 18"/>
+            <wp:cNvGraphicFramePr>
+              <a:graphicFrameLocks xmlns:a="http://schemas.openxmlformats.org/drawingml/2006/main" noChangeAspect="1"/>
+            </wp:cNvGraphicFramePr>
+            <a:graphic xmlns:a="http://schemas.openxmlformats.org/drawingml/2006/main">
+              <a:graphicData uri="http://schemas.openxmlformats.org/drawingml/2006/picture">
+                <pic:pic xmlns:pic="http://schemas.openxmlformats.org/drawingml/2006/picture">
+                  <pic:nvPicPr>
+                    <pic:cNvPr id="0" name="Picture 94"/>
+                    <pic:cNvPicPr>
+                      <a:picLocks noChangeAspect="1" noChangeArrowheads="1"/>
+                    </pic:cNvPicPr>
+                  </pic:nvPicPr>
+                  <pic:blipFill>
+                    <a:blip r:embed="rId94">
+                      <a:extLst>
+                        <a:ext uri="{28A0092B-C50C-407E-A947-70E740481C1C}">
+                          <a14:useLocalDpi xmlns:a14="http://schemas.microsoft.com/office/drawing/2010/main" val="0"/>
+                        </a:ext>
+                      </a:extLst>
+                    </a:blip>
+                    <a:srcRect/>
+                    <a:stretch>
+                      <a:fillRect/>
+                    </a:stretch>
+                  </pic:blipFill>
+                  <pic:spPr bwMode="auto">
+                    <a:xfrm>
+                      <a:off x="0" y="0"/>
+                      <a:ext cx="5943600" cy="3149600"/>
+                    </a:xfrm>
+                    <a:prstGeom prst="rect">
+                      <a:avLst/>
+                    </a:prstGeom>
+                    <a:noFill/>
+                    <a:ln>
+                      <a:noFill/>
+                    </a:ln>
+                  </pic:spPr>
+                </pic:pic>
+              </a:graphicData>
+            </a:graphic>
+          </wp:inline>
+        </w:drawing>
+      </w:r>
+      <w:r>
+        <w:t xml:space="preserve"> </w:t>
+      </w:r>
+    </w:p>
+    <w:p>
+      <w:pPr>
+        <w:pStyle w:val="NoSpacing"/>
+      </w:pPr>
+      <w:r>
+        <w:t>What we have in the square bracket is the speed of one cell, let’s call it</w:t>
+      </w:r>
+      <w:r>
+        <w:rPr>
+          <w:position w:val="-12"/>
+        </w:rPr>
+        <w:object w:dxaOrig="220" w:dyaOrig="360" w14:anchorId="06E62E44">
+          <v:shape id="_x0000_i1069" type="#_x0000_t75" style="width:11pt;height:18pt" o:ole="">
+            <v:imagedata r:id="rId95" o:title=""/>
+          </v:shape>
+          <o:OLEObject Type="Embed" ProgID="Equation.DSMT4" ShapeID="_x0000_i1069" DrawAspect="Content" ObjectID="_1670526001" r:id="rId96"/>
+        </w:object>
+      </w:r>
+      <w:r>
+        <w:t>. Also, recall that</w:t>
+      </w:r>
+      <w:r>
+        <w:rPr>
+          <w:position w:val="-30"/>
+        </w:rPr>
+        <w:object w:dxaOrig="1500" w:dyaOrig="680" w14:anchorId="16868A94">
+          <v:shape id="_x0000_i1070" type="#_x0000_t75" style="width:75pt;height:34pt" o:ole="">
+            <v:imagedata r:id="rId97" o:title=""/>
+          </v:shape>
+          <o:OLEObject Type="Embed" ProgID="Equation.DSMT4" ShapeID="_x0000_i1070" DrawAspect="Content" ObjectID="_1670526002" r:id="rId98"/>
+        </w:object>
+      </w:r>
+      <w:r>
+        <w:t>, so in the round bracket we have</w:t>
+      </w:r>
+      <w:r>
+        <w:rPr>
+          <w:position w:val="-6"/>
+        </w:rPr>
+        <w:object w:dxaOrig="520" w:dyaOrig="279" w14:anchorId="23E0F74E">
+          <v:shape id="_x0000_i1071" type="#_x0000_t75" style="width:26pt;height:14pt" o:ole="">
+            <v:imagedata r:id="rId99" o:title=""/>
+          </v:shape>
+          <o:OLEObject Type="Embed" ProgID="Equation.DSMT4" ShapeID="_x0000_i1071" DrawAspect="Content" ObjectID="_1670526003" r:id="rId100"/>
+        </w:object>
+      </w:r>
+      <w:r>
+        <w:t xml:space="preserve">. Thus: </w:t>
+      </w:r>
+    </w:p>
+    <w:p>
+      <w:pPr>
+        <w:pStyle w:val="NoSpacing"/>
+      </w:pPr>
+      <w:r>
+        <w:rPr>
+          <w:position w:val="-24"/>
+        </w:rPr>
+        <w:object w:dxaOrig="2260" w:dyaOrig="620" w14:anchorId="3AC0F9DF">
+          <v:shape id="_x0000_i1072" type="#_x0000_t75" style="width:113pt;height:31pt" o:ole="">
+            <v:imagedata r:id="rId101" o:title=""/>
+          </v:shape>
+          <o:OLEObject Type="Embed" ProgID="Equation.DSMT4" ShapeID="_x0000_i1072" DrawAspect="Content" ObjectID="_1670526004" r:id="rId102"/>
+        </w:object>
+      </w:r>
+    </w:p>
+    <w:p>
+      <w:pPr>
+        <w:pStyle w:val="NoSpacing"/>
+      </w:pPr>
+      <w:r>
+        <w:t xml:space="preserve">It already tells us that we can increase the speed of 2 cells compared to 1. </w:t>
+      </w:r>
+      <w:r>
+        <w:t xml:space="preserve">Now we have to </w:t>
+      </w:r>
+      <w:r>
+        <w:t>find angle</w:t>
+      </w:r>
+      <w:r>
+        <w:rPr>
+          <w:position w:val="-10"/>
+        </w:rPr>
+        <w:object w:dxaOrig="200" w:dyaOrig="320" w14:anchorId="0B9621D0">
+          <v:shape id="_x0000_i1073" type="#_x0000_t75" style="width:10pt;height:16pt" o:ole="">
+            <v:imagedata r:id="rId103" o:title=""/>
+          </v:shape>
+          <o:OLEObject Type="Embed" ProgID="Equation.DSMT4" ShapeID="_x0000_i1073" DrawAspect="Content" ObjectID="_1670526005" r:id="rId104"/>
+        </w:object>
+      </w:r>
+      <w:r>
+        <w:t>; here is how we do that (you have to look closely at the figure, as geometry is quite atrocious).</w:t>
+      </w:r>
+      <w:r>
+        <w:t xml:space="preserve"> </w:t>
+      </w:r>
+    </w:p>
+    <w:p>
+      <w:pPr>
+        <w:pStyle w:val="NoSpacing"/>
+      </w:pPr>
+    </w:p>
+    <w:p>
+      <w:pPr>
+        <w:pStyle w:val="NoSpacing"/>
+      </w:pPr>
+      <w:r>
+        <w:t xml:space="preserve">Let us start with two symmetric non-moving </w:t>
+      </w:r>
+      <w:r>
+        <w:t>cells and</w:t>
+      </w:r>
+      <w:r>
+        <w:t xml:space="preserve"> analyze three force vectors at the top of the cell-cell boundary (blow-up of this point is shown in the bottom left of the figure)</w:t>
+      </w:r>
+      <w:r>
+        <w:t>. The eq for the force balance is:</w:t>
+      </w:r>
+      <w:r>
+        <w:rPr>
+          <w:position w:val="-12"/>
+        </w:rPr>
+        <w:object w:dxaOrig="1200" w:dyaOrig="360" w14:anchorId="7B5A99C7">
+          <v:shape id="_x0000_i1076" type="#_x0000_t75" style="width:60pt;height:18pt" o:ole="">
+            <v:imagedata r:id="rId105" o:title=""/>
+          </v:shape>
+          <o:OLEObject Type="Embed" ProgID="Equation.DSMT4" ShapeID="_x0000_i1076" DrawAspect="Content" ObjectID="_1670526006" r:id="rId106"/>
+        </w:object>
+      </w:r>
+      <w:r>
+        <w:t>. Now, let tensions change to</w:t>
+      </w:r>
+      <w:r>
+        <w:rPr>
+          <w:position w:val="-6"/>
+        </w:rPr>
+        <w:object w:dxaOrig="580" w:dyaOrig="279" w14:anchorId="2FF261A7">
+          <v:shape id="_x0000_i1156" type="#_x0000_t75" style="width:29pt;height:14pt" o:ole="">
+            <v:imagedata r:id="rId76" o:title=""/>
+          </v:shape>
+          <o:OLEObject Type="Embed" ProgID="Equation.DSMT4" ShapeID="_x0000_i1156" DrawAspect="Content" ObjectID="_1670526007" r:id="rId107"/>
+        </w:object>
+      </w:r>
+      <w:proofErr w:type="spellStart"/>
+      <w:r>
+        <w:t>and</w:t>
+      </w:r>
+      <w:proofErr w:type="spellEnd"/>
+      <w:r>
+        <w:rPr>
+          <w:position w:val="-6"/>
+        </w:rPr>
+        <w:object w:dxaOrig="580" w:dyaOrig="279" w14:anchorId="00990084">
+          <v:shape id="_x0000_i1157" type="#_x0000_t75" style="width:29pt;height:14pt" o:ole="">
+            <v:imagedata r:id="rId78" o:title=""/>
+          </v:shape>
+          <o:OLEObject Type="Embed" ProgID="Equation.DSMT4" ShapeID="_x0000_i1157" DrawAspect="Content" ObjectID="_1670526008" r:id="rId108"/>
+        </w:object>
+      </w:r>
+      <w:r>
+        <w:t>. And let the angles of the trailer and leader tensions turn as follows:</w:t>
+      </w:r>
+      <w:r>
+        <w:rPr>
+          <w:position w:val="-12"/>
+        </w:rPr>
+        <w:object w:dxaOrig="2160" w:dyaOrig="360" w14:anchorId="380A3979">
+          <v:shape id="_x0000_i1159" type="#_x0000_t75" style="width:108pt;height:18pt" o:ole="">
+            <v:imagedata r:id="rId109" o:title=""/>
+          </v:shape>
+          <o:OLEObject Type="Embed" ProgID="Equation.DSMT4" ShapeID="_x0000_i1159" DrawAspect="Content" ObjectID="_1670526009" r:id="rId110"/>
+        </w:object>
+      </w:r>
+      <w:r>
+        <w:t xml:space="preserve">. For now, we will keep the </w:t>
+      </w:r>
+      <w:proofErr w:type="spellStart"/>
+      <w:r>
+        <w:t>t_cc</w:t>
+      </w:r>
+      <w:proofErr w:type="spellEnd"/>
+      <w:r>
+        <w:t xml:space="preserve"> vertically down. For the horizontal force balance, we have:</w:t>
+      </w:r>
+      <w:r>
+        <w:rPr>
+          <w:position w:val="-14"/>
+        </w:rPr>
+        <w:object w:dxaOrig="2860" w:dyaOrig="400" w14:anchorId="1FD48D7B">
+          <v:shape id="_x0000_i1078" type="#_x0000_t75" style="width:143pt;height:20pt" o:ole="">
+            <v:imagedata r:id="rId111" o:title=""/>
+          </v:shape>
+          <o:OLEObject Type="Embed" ProgID="Equation.DSMT4" ShapeID="_x0000_i1078" DrawAspect="Content" ObjectID="_1670526010" r:id="rId112"/>
+        </w:object>
+      </w:r>
+      <w:r>
+        <w:t xml:space="preserve">; considering that all </w:t>
+      </w:r>
+      <w:r>
+        <w:lastRenderedPageBreak/>
+        <w:t>changes are small, we have in the linear approximation:</w:t>
+      </w:r>
+      <w:r>
+        <w:rPr>
+          <w:position w:val="-14"/>
+        </w:rPr>
+        <w:object w:dxaOrig="5080" w:dyaOrig="400" w14:anchorId="1DDECA47">
+          <v:shape id="_x0000_i1079" type="#_x0000_t75" style="width:254pt;height:20pt" o:ole="">
+            <v:imagedata r:id="rId113" o:title=""/>
+          </v:shape>
+          <o:OLEObject Type="Embed" ProgID="Equation.DSMT4" ShapeID="_x0000_i1079" DrawAspect="Content" ObjectID="_1670526011" r:id="rId114"/>
+        </w:object>
+      </w:r>
+      <w:r>
+        <w:t>, or</w:t>
+      </w:r>
+      <w:r>
+        <w:rPr>
+          <w:position w:val="-14"/>
+        </w:rPr>
+        <w:object w:dxaOrig="2659" w:dyaOrig="400" w14:anchorId="0B63FB3F">
+          <v:shape id="_x0000_i1080" type="#_x0000_t75" style="width:133pt;height:20pt" o:ole="">
+            <v:imagedata r:id="rId115" o:title=""/>
+          </v:shape>
+          <o:OLEObject Type="Embed" ProgID="Equation.DSMT4" ShapeID="_x0000_i1080" DrawAspect="Content" ObjectID="_1670526012" r:id="rId116"/>
+        </w:object>
+      </w:r>
+      <w:r>
+        <w:t>.</w:t>
+      </w:r>
+    </w:p>
+    <w:p>
+      <w:pPr>
+        <w:pStyle w:val="NoSpacing"/>
+      </w:pPr>
+      <w:r>
+        <w:t>The vertical force balance is:</w:t>
+      </w:r>
+      <w:r>
+        <w:rPr>
+          <w:position w:val="-14"/>
+        </w:rPr>
+        <w:object w:dxaOrig="3220" w:dyaOrig="400" w14:anchorId="6F24D7C2">
+          <v:shape id="_x0000_i1081" type="#_x0000_t75" style="width:161pt;height:20pt" o:ole="">
+            <v:imagedata r:id="rId117" o:title=""/>
+          </v:shape>
+          <o:OLEObject Type="Embed" ProgID="Equation.DSMT4" ShapeID="_x0000_i1081" DrawAspect="Content" ObjectID="_1670526013" r:id="rId118"/>
+        </w:object>
+      </w:r>
+      <w:r>
+        <w:t>, or,</w:t>
+      </w:r>
+      <w:r>
+        <w:t xml:space="preserve"> </w:t>
+      </w:r>
+      <w:r>
+        <w:t>in the linear approximation:</w:t>
+      </w:r>
+    </w:p>
+    <w:p>
+      <w:pPr>
+        <w:pStyle w:val="NoSpacing"/>
+      </w:pPr>
+      <w:r>
+        <w:rPr>
+          <w:position w:val="-14"/>
+        </w:rPr>
+        <w:object w:dxaOrig="5480" w:dyaOrig="400" w14:anchorId="7BED11D1">
+          <v:shape id="_x0000_i1082" type="#_x0000_t75" style="width:274pt;height:20pt" o:ole="">
+            <v:imagedata r:id="rId119" o:title=""/>
+          </v:shape>
+          <o:OLEObject Type="Embed" ProgID="Equation.DSMT4" ShapeID="_x0000_i1082" DrawAspect="Content" ObjectID="_1670526014" r:id="rId120"/>
+        </w:object>
+      </w:r>
+      <w:r>
+        <w:t>, or</w:t>
+      </w:r>
+    </w:p>
+    <w:p>
+      <w:pPr>
+        <w:pStyle w:val="NoSpacing"/>
+      </w:pPr>
+      <w:r>
+        <w:rPr>
+          <w:position w:val="-14"/>
+        </w:rPr>
+        <w:object w:dxaOrig="3200" w:dyaOrig="400" w14:anchorId="530FA9FC">
+          <v:shape id="_x0000_i1083" type="#_x0000_t75" style="width:160pt;height:20pt" o:ole="">
+            <v:imagedata r:id="rId121" o:title=""/>
+          </v:shape>
+          <o:OLEObject Type="Embed" ProgID="Equation.DSMT4" ShapeID="_x0000_i1083" DrawAspect="Content" ObjectID="_1670526015" r:id="rId122"/>
+        </w:object>
+      </w:r>
+      <w:r>
+        <w:t>. Thus,</w:t>
+      </w:r>
+      <w:r>
+        <w:rPr>
+          <w:position w:val="-24"/>
+        </w:rPr>
+        <w:object w:dxaOrig="3320" w:dyaOrig="620" w14:anchorId="4978C133">
+          <v:shape id="_x0000_i1084" type="#_x0000_t75" style="width:166pt;height:31pt" o:ole="">
+            <v:imagedata r:id="rId123" o:title=""/>
+          </v:shape>
+          <o:OLEObject Type="Embed" ProgID="Equation.DSMT4" ShapeID="_x0000_i1084" DrawAspect="Content" ObjectID="_1670526016" r:id="rId124"/>
+        </w:object>
+      </w:r>
+      <w:r>
+        <w:t>.</w:t>
+      </w:r>
+    </w:p>
+    <w:p>
+      <w:pPr>
+        <w:pStyle w:val="NoSpacing"/>
+      </w:pPr>
+    </w:p>
+    <w:p>
+      <w:pPr>
+        <w:pStyle w:val="NoSpacing"/>
+      </w:pPr>
+      <w:r>
+        <w:t>Now, let there be a certain</w:t>
+      </w:r>
+      <w:r>
+        <w:t xml:space="preserve"> balance of adhesive-protrusive-retractive forces at the bottom of the cell-cell boundary, such that the cell-cell-boundary net tension has to pull the ventral cell-cell junction not vertically up, but at angle</w:t>
+      </w:r>
+      <w:r>
+        <w:rPr>
+          <w:position w:val="-6"/>
+        </w:rPr>
+        <w:object w:dxaOrig="240" w:dyaOrig="220" w14:anchorId="2708D560">
+          <v:shape id="_x0000_i1163" type="#_x0000_t75" style="width:12pt;height:11pt" o:ole="">
+            <v:imagedata r:id="rId125" o:title=""/>
+          </v:shape>
+          <o:OLEObject Type="Embed" ProgID="Equation.DSMT4" ShapeID="_x0000_i1163" DrawAspect="Content" ObjectID="_1670526017" r:id="rId126"/>
+        </w:object>
+      </w:r>
+      <w:r>
+        <w:t>(which is found from the eq</w:t>
+      </w:r>
+      <w:r>
+        <w:rPr>
+          <w:position w:val="-12"/>
+        </w:rPr>
+        <w:object w:dxaOrig="1219" w:dyaOrig="360" w14:anchorId="7B8ACED8">
+          <v:shape id="_x0000_i1167" type="#_x0000_t75" style="width:61pt;height:18pt" o:ole="">
+            <v:imagedata r:id="rId127" o:title=""/>
+          </v:shape>
+          <o:OLEObject Type="Embed" ProgID="Equation.DSMT4" ShapeID="_x0000_i1167" DrawAspect="Content" ObjectID="_1670526018" r:id="rId128"/>
+        </w:object>
+      </w:r>
+      <w:r>
+        <w:t>where</w:t>
+      </w:r>
+      <w:r>
+        <w:rPr>
+          <w:position w:val="-4"/>
+        </w:rPr>
+        <w:object w:dxaOrig="260" w:dyaOrig="240" w14:anchorId="1DCB3C72">
+          <v:shape id="_x0000_i1171" type="#_x0000_t75" style="width:13pt;height:12pt" o:ole="">
+            <v:imagedata r:id="rId129" o:title=""/>
+          </v:shape>
+          <o:OLEObject Type="Embed" ProgID="Equation.DSMT4" ShapeID="_x0000_i1171" DrawAspect="Content" ObjectID="_1670526019" r:id="rId130"/>
+        </w:object>
+      </w:r>
+      <w:r>
+        <w:t>is the net adhesive-protrusive-retractive force at</w:t>
+      </w:r>
+      <w:r>
+        <w:t xml:space="preserve"> </w:t>
+      </w:r>
+      <w:r>
+        <w:t>the ventral cell-cell junction). Here are the angles we have now (see the figure again):</w:t>
+      </w:r>
+    </w:p>
+    <w:p>
+      <w:pPr>
+        <w:pStyle w:val="NoSpacing"/>
+      </w:pPr>
+      <w:r>
+        <w:rPr>
+          <w:position w:val="-12"/>
+        </w:rPr>
+        <w:object w:dxaOrig="4900" w:dyaOrig="360" w14:anchorId="43C2DC63">
+          <v:shape id="_x0000_i1086" type="#_x0000_t75" style="width:245pt;height:18pt" o:ole="">
+            <v:imagedata r:id="rId131" o:title=""/>
+          </v:shape>
+          <o:OLEObject Type="Embed" ProgID="Equation.DSMT4" ShapeID="_x0000_i1086" DrawAspect="Content" ObjectID="_1670526020" r:id="rId132"/>
+        </w:object>
+      </w:r>
+      <w:r>
+        <w:t>.</w:t>
+      </w:r>
+    </w:p>
+    <w:p>
+      <w:pPr>
+        <w:pStyle w:val="NoSpacing"/>
+      </w:pPr>
+    </w:p>
+    <w:p>
+      <w:pPr>
+        <w:pStyle w:val="NoSpacing"/>
+      </w:pPr>
+      <w:r>
+        <w:t>Recall the formula for the cell radius:</w:t>
+      </w:r>
+      <w:r>
+        <w:rPr>
+          <w:position w:val="-30"/>
+        </w:rPr>
+        <w:object w:dxaOrig="4580" w:dyaOrig="760" w14:anchorId="6069E648">
+          <v:shape id="_x0000_i1175" type="#_x0000_t75" style="width:229pt;height:38pt" o:ole="">
+            <v:imagedata r:id="rId68" o:title=""/>
+          </v:shape>
+          <o:OLEObject Type="Embed" ProgID="Equation.DSMT4" ShapeID="_x0000_i1175" DrawAspect="Content" ObjectID="_1670526021" r:id="rId133"/>
+        </w:object>
+      </w:r>
+      <w:r>
+        <w:t>. Substituting the perturbed angles and using the linear approximation, we can find how the radii of the leader (1) and trailer (2), respectively, change:</w:t>
+      </w:r>
+    </w:p>
+    <w:p>
+      <w:pPr>
+        <w:pStyle w:val="NoSpacing"/>
+      </w:pPr>
+      <w:r>
+        <w:rPr>
+          <w:position w:val="-28"/>
+        </w:rPr>
+        <w:object w:dxaOrig="8460" w:dyaOrig="700" w14:anchorId="542F1901">
+          <v:shape id="_x0000_i1087" type="#_x0000_t75" style="width:423pt;height:35pt" o:ole="">
+            <v:imagedata r:id="rId134" o:title=""/>
+          </v:shape>
+          <o:OLEObject Type="Embed" ProgID="Equation.DSMT4" ShapeID="_x0000_i1087" DrawAspect="Content" ObjectID="_1670526022" r:id="rId135"/>
+        </w:object>
+      </w:r>
+      <w:r>
+        <w:t>.</w:t>
+      </w:r>
+    </w:p>
+    <w:p>
+      <w:pPr>
+        <w:pStyle w:val="NoSpacing"/>
+      </w:pPr>
+      <w:r>
+        <w:rPr>
+          <w:position w:val="-24"/>
+        </w:rPr>
+        <w:object w:dxaOrig="2780" w:dyaOrig="660" w14:anchorId="2C33A1E3">
+          <v:shape id="_x0000_i1088" type="#_x0000_t75" style="width:139pt;height:33pt" o:ole="">
+            <v:imagedata r:id="rId136" o:title=""/>
+          </v:shape>
+          <o:OLEObject Type="Embed" ProgID="Equation.DSMT4" ShapeID="_x0000_i1088" DrawAspect="Content" ObjectID="_1670526023" r:id="rId137"/>
+        </w:object>
+      </w:r>
+      <w:r>
+        <w:t>.</w:t>
+      </w:r>
+    </w:p>
+    <w:p>
+      <w:pPr>
+        <w:pStyle w:val="NoSpacing"/>
+      </w:pPr>
+    </w:p>
+    <w:p>
+      <w:pPr>
+        <w:pStyle w:val="NoSpacing"/>
+      </w:pPr>
+      <w:r>
+        <w:t>Now, let us calculate the height of the wall between the cell, h. From simple trigonometry, in the case of the symmetric non-moving cells (see bottom right of the figure:</w:t>
+      </w:r>
+      <w:r>
+        <w:rPr>
+          <w:position w:val="-14"/>
+        </w:rPr>
+        <w:object w:dxaOrig="1939" w:dyaOrig="400" w14:anchorId="3476CE4D">
+          <v:shape id="_x0000_i1181" type="#_x0000_t75" style="width:97pt;height:20pt" o:ole="">
+            <v:imagedata r:id="rId138" o:title=""/>
+          </v:shape>
+          <o:OLEObject Type="Embed" ProgID="Equation.DSMT4" ShapeID="_x0000_i1181" DrawAspect="Content" ObjectID="_1670526024" r:id="rId139"/>
+        </w:object>
+      </w:r>
+      <w:r>
+        <w:t>. For the perturbed angles:</w:t>
+      </w:r>
+      <w:r>
+        <w:rPr>
+          <w:position w:val="-14"/>
+        </w:rPr>
+        <w:object w:dxaOrig="2000" w:dyaOrig="400" w14:anchorId="04FA0694">
+          <v:shape id="_x0000_i1178" type="#_x0000_t75" style="width:100pt;height:20pt" o:ole="">
+            <v:imagedata r:id="rId140" o:title=""/>
+          </v:shape>
+          <o:OLEObject Type="Embed" ProgID="Equation.DSMT4" ShapeID="_x0000_i1178" DrawAspect="Content" ObjectID="_1670526025" r:id="rId141"/>
+        </w:object>
+      </w:r>
+      <w:r>
+        <w:t>. We can calculate now the change of this wall for the leader:</w:t>
+      </w:r>
+    </w:p>
+    <w:p>
+      <w:pPr>
+        <w:pStyle w:val="NoSpacing"/>
+      </w:pPr>
+      <w:r>
+        <w:rPr>
+          <w:position w:val="-50"/>
+        </w:rPr>
+        <w:object w:dxaOrig="9520" w:dyaOrig="1120" w14:anchorId="633AA3EC">
+          <v:shape id="_x0000_i1089" type="#_x0000_t75" style="width:476pt;height:56pt" o:ole="">
+            <v:imagedata r:id="rId142" o:title=""/>
+          </v:shape>
+          <o:OLEObject Type="Embed" ProgID="Equation.DSMT4" ShapeID="_x0000_i1089" DrawAspect="Content" ObjectID="_1670526026" r:id="rId143"/>
+        </w:object>
+      </w:r>
+    </w:p>
+    <w:p>
+      <w:pPr>
+        <w:pStyle w:val="NoSpacing"/>
+      </w:pPr>
+      <w:r>
+        <w:t>and for the trailer:</w:t>
+      </w:r>
+    </w:p>
+    <w:p>
+      <w:pPr>
+        <w:pStyle w:val="NoSpacing"/>
+      </w:pPr>
+      <w:r>
+        <w:rPr>
+          <w:position w:val="-24"/>
+        </w:rPr>
+        <w:object w:dxaOrig="6940" w:dyaOrig="660" w14:anchorId="33156EEB">
+          <v:shape id="_x0000_i1090" type="#_x0000_t75" style="width:341pt;height:32.5pt" o:ole="">
+            <v:imagedata r:id="rId144" o:title=""/>
+          </v:shape>
+          <o:OLEObject Type="Embed" ProgID="Equation.DSMT4" ShapeID="_x0000_i1090" DrawAspect="Content" ObjectID="_1670526027" r:id="rId145"/>
+        </w:object>
+      </w:r>
+      <w:r>
+        <w:t>.</w:t>
+      </w:r>
+    </w:p>
+    <w:p>
+      <w:pPr>
+        <w:pStyle w:val="NoSpacing"/>
+      </w:pPr>
+      <w:r>
+        <w:t>But, of course:</w:t>
+      </w:r>
+    </w:p>
+    <w:p>
+      <w:pPr>
+        <w:pStyle w:val="NoSpacing"/>
+      </w:pPr>
+      <w:r>
+        <w:rPr>
+          <w:position w:val="-14"/>
+        </w:rPr>
+        <w:object w:dxaOrig="7980" w:dyaOrig="400" w14:anchorId="164BC7A8">
+          <v:shape id="_x0000_i1091" type="#_x0000_t75" style="width:392pt;height:19.5pt" o:ole="">
+            <v:imagedata r:id="rId146" o:title=""/>
+          </v:shape>
+          <o:OLEObject Type="Embed" ProgID="Equation.DSMT4" ShapeID="_x0000_i1091" DrawAspect="Content" ObjectID="_1670526028" r:id="rId147"/>
+        </w:object>
+      </w:r>
+      <w:r>
+        <w:t>, or:</w:t>
+      </w:r>
+    </w:p>
+    <w:p>
+      <w:pPr>
+        <w:pStyle w:val="NoSpacing"/>
+      </w:pPr>
+      <w:r>
+        <w:rPr>
+          <w:position w:val="-14"/>
+        </w:rPr>
+        <w:object w:dxaOrig="6759" w:dyaOrig="400" w14:anchorId="1E73B6E5">
+          <v:shape id="_x0000_i1193" type="#_x0000_t75" style="width:338pt;height:20pt" o:ole="">
+            <v:imagedata r:id="rId148" o:title=""/>
+          </v:shape>
+          <o:OLEObject Type="Embed" ProgID="Equation.DSMT4" ShapeID="_x0000_i1193" DrawAspect="Content" ObjectID="_1670526029" r:id="rId149"/>
+        </w:object>
+      </w:r>
+      <w:r>
+        <w:t xml:space="preserve"> </w:t>
+      </w:r>
+    </w:p>
+    <w:p>
+      <w:pPr>
+        <w:pStyle w:val="NoSpacing"/>
+      </w:pPr>
+      <w:r>
+        <w:t>We can find angle</w:t>
+      </w:r>
+      <w:r>
+        <w:rPr>
+          <w:position w:val="-10"/>
+        </w:rPr>
+        <w:object w:dxaOrig="200" w:dyaOrig="320" w14:anchorId="47CF0D9A">
+          <v:shape id="_x0000_i1190" type="#_x0000_t75" style="width:10pt;height:16pt" o:ole="">
+            <v:imagedata r:id="rId150" o:title=""/>
+          </v:shape>
+          <o:OLEObject Type="Embed" ProgID="Equation.DSMT4" ShapeID="_x0000_i1190" DrawAspect="Content" ObjectID="_1670526030" r:id="rId151"/>
+        </w:object>
+      </w:r>
+      <w:r>
+        <w:t xml:space="preserve">from this </w:t>
+      </w:r>
+      <w:proofErr w:type="gramStart"/>
+      <w:r>
+        <w:t>equation!:</w:t>
+      </w:r>
+      <w:proofErr w:type="gramEnd"/>
+    </w:p>
+    <w:p>
+      <w:pPr>
+        <w:pStyle w:val="NoSpacing"/>
+      </w:pPr>
+      <w:r>
+        <w:rPr>
+          <w:position w:val="-34"/>
+        </w:rPr>
+        <w:object w:dxaOrig="5720" w:dyaOrig="800" w14:anchorId="2D240CD0">
+          <v:shape id="_x0000_i1197" type="#_x0000_t75" style="width:281pt;height:39.5pt" o:ole="">
+            <v:imagedata r:id="rId152" o:title=""/>
+          </v:shape>
+          <o:OLEObject Type="Embed" ProgID="Equation.DSMT4" ShapeID="_x0000_i1197" DrawAspect="Content" ObjectID="_1670526031" r:id="rId153"/>
+        </w:object>
+      </w:r>
+      <w:r>
+        <w:t>.</w:t>
+      </w:r>
+    </w:p>
+    <w:p>
+      <w:pPr>
+        <w:pStyle w:val="NoSpacing"/>
+      </w:pPr>
+      <w:r>
+        <w:t>Now let us go back to the velocity of two cells:</w:t>
+      </w:r>
+    </w:p>
+    <w:p>
+      <w:pPr>
+        <w:pStyle w:val="NoSpacing"/>
+      </w:pPr>
+      <w:r>
+        <w:rPr>
+          <w:position w:val="-60"/>
+        </w:rPr>
+        <w:object w:dxaOrig="5179" w:dyaOrig="1320" w14:anchorId="3BC308DC">
+          <v:shape id="_x0000_i1205" type="#_x0000_t75" style="width:259pt;height:66pt" o:ole="">
+            <v:imagedata r:id="rId154" o:title=""/>
+          </v:shape>
+          <o:OLEObject Type="Embed" ProgID="Equation.DSMT4" ShapeID="_x0000_i1205" DrawAspect="Content" ObjectID="_1670526032" r:id="rId155"/>
+        </w:object>
+      </w:r>
+      <w:r>
+        <w:t>,</w:t>
+      </w:r>
+    </w:p>
+    <w:p>
+      <w:pPr>
+        <w:pStyle w:val="NoSpacing"/>
+      </w:pPr>
+      <w:r>
+        <w:t>Where:</w:t>
+      </w:r>
+      <w:r>
+        <w:rPr>
+          <w:position w:val="-28"/>
+        </w:rPr>
+        <w:object w:dxaOrig="2780" w:dyaOrig="680" w14:anchorId="57088D9B">
+          <v:shape id="_x0000_i1208" type="#_x0000_t75" style="width:139pt;height:34pt" o:ole="">
+            <v:imagedata r:id="rId156" o:title=""/>
+          </v:shape>
+          <o:OLEObject Type="Embed" ProgID="Equation.DSMT4" ShapeID="_x0000_i1208" DrawAspect="Content" ObjectID="_1670526033" r:id="rId157"/>
+        </w:object>
+      </w:r>
+      <w:r>
+        <w:t>.</w:t>
+      </w:r>
+    </w:p>
+    <w:p>
+      <w:pPr>
+        <w:pStyle w:val="NoSpacing"/>
+      </w:pPr>
+    </w:p>
+    <w:p>
+      <w:pPr>
+        <w:pStyle w:val="NoSpacing"/>
+      </w:pPr>
+      <w:r>
+        <w:t xml:space="preserve">There is a great wealth of physical and biological implications from these formula, and cool limiting cases, which I am exploring. </w:t>
+      </w:r>
+      <w:r>
+        <w:t>Four</w:t>
+      </w:r>
+      <w:r>
+        <w:t xml:space="preserve"> things:</w:t>
+      </w:r>
+    </w:p>
+    <w:p>
+      <w:pPr>
+        <w:pStyle w:val="NoSpacing"/>
+      </w:pPr>
+    </w:p>
+    <w:p>
+      <w:pPr>
+        <w:pStyle w:val="NoSpacing"/>
+      </w:pPr>
+      <w:r>
+        <w:t>First: I could make a mistake somewhere; let me know if you notice any.</w:t>
+      </w:r>
+    </w:p>
+    <w:p>
+      <w:pPr>
+        <w:pStyle w:val="NoSpacing"/>
+      </w:pPr>
+    </w:p>
+    <w:p>
+      <w:pPr>
+        <w:pStyle w:val="NoSpacing"/>
+      </w:pPr>
+      <w:r>
+        <w:t xml:space="preserve">Second: </w:t>
+      </w:r>
+      <w:r>
+        <w:t>Note that I used the implicit assumption that the cell-cell boundary is straight. But how could that be? The pressures in the leader and trailer will change:</w:t>
+      </w:r>
+      <w:r>
+        <w:rPr>
+          <w:position w:val="-24"/>
+        </w:rPr>
+        <w:object w:dxaOrig="3540" w:dyaOrig="620" w14:anchorId="4AA8EAC8">
+          <v:shape id="_x0000_i1213" type="#_x0000_t75" style="width:177pt;height:31pt" o:ole="">
+            <v:imagedata r:id="rId158" o:title=""/>
+          </v:shape>
+          <o:OLEObject Type="Embed" ProgID="Equation.DSMT4" ShapeID="_x0000_i1213" DrawAspect="Content" ObjectID="_1670526034" r:id="rId159"/>
+        </w:object>
+      </w:r>
+      <w:r>
+        <w:t xml:space="preserve">. Note though that the pressure changes are small, while </w:t>
+      </w:r>
+      <w:proofErr w:type="spellStart"/>
+      <w:r>
+        <w:t>t_cc</w:t>
+      </w:r>
+      <w:proofErr w:type="spellEnd"/>
+      <w:r>
+        <w:t xml:space="preserve"> is of the order 1, and so the cell-cell boundary curvature will be </w:t>
+      </w:r>
+      <w:proofErr w:type="gramStart"/>
+      <w:r>
+        <w:t>small, and</w:t>
+      </w:r>
+      <w:proofErr w:type="gramEnd"/>
+      <w:r>
+        <w:t xml:space="preserve"> can be neglected in the first order (or not, not sure yet). Of course, this perturbation approach breaks down if </w:t>
+      </w:r>
+      <w:proofErr w:type="spellStart"/>
+      <w:r>
+        <w:t>t_cc</w:t>
+      </w:r>
+      <w:proofErr w:type="spellEnd"/>
+      <w:r>
+        <w:t xml:space="preserve"> is small as well – then the boundary curvature can be significant. But note also, that </w:t>
+      </w:r>
+      <w:proofErr w:type="spellStart"/>
+      <w:r>
+        <w:t>t_cc</w:t>
+      </w:r>
+      <w:proofErr w:type="spellEnd"/>
+      <w:r>
+        <w:t xml:space="preserve"> cannot be too small anyway – then we’ll have problem with eq</w:t>
+      </w:r>
+      <w:r>
+        <w:rPr>
+          <w:position w:val="-14"/>
+        </w:rPr>
+        <w:object w:dxaOrig="3220" w:dyaOrig="400" w14:anchorId="5FE89B31">
+          <v:shape id="_x0000_i1214" type="#_x0000_t75" style="width:161pt;height:20pt" o:ole="">
+            <v:imagedata r:id="rId117" o:title=""/>
+          </v:shape>
+          <o:OLEObject Type="Embed" ProgID="Equation.DSMT4" ShapeID="_x0000_i1214" DrawAspect="Content" ObjectID="_1670526035" r:id="rId160"/>
+        </w:object>
+      </w:r>
+      <w:r>
+        <w:t>- it may not have a solution, or angles epsilon will not be small</w:t>
+      </w:r>
+      <w:r>
+        <w:t xml:space="preserve">. The point is we </w:t>
+      </w:r>
+      <w:proofErr w:type="gramStart"/>
+      <w:r>
+        <w:t>have to</w:t>
+      </w:r>
+      <w:proofErr w:type="gramEnd"/>
+      <w:r>
+        <w:t xml:space="preserve"> be careful with limitations of the approximation.</w:t>
+      </w:r>
+    </w:p>
+    <w:p>
+      <w:pPr>
+        <w:pStyle w:val="NoSpacing"/>
+      </w:pPr>
+    </w:p>
+    <w:p>
+      <w:pPr>
+        <w:pStyle w:val="NoSpacing"/>
+      </w:pPr>
+      <w:r>
+        <w:t>Third: the force balance at</w:t>
+      </w:r>
+      <w:r>
+        <w:t xml:space="preserve"> </w:t>
+      </w:r>
+      <w:r>
+        <w:t>the ventral cell-cell junction</w:t>
+      </w:r>
+      <w:r>
+        <w:t xml:space="preserve"> can depend on v, for example a very likely model would be:</w:t>
+      </w:r>
+      <w:r>
+        <w:rPr>
+          <w:position w:val="-30"/>
+        </w:rPr>
+        <w:object w:dxaOrig="3019" w:dyaOrig="680" w14:anchorId="57B67B29">
+          <v:shape id="_x0000_i1222" type="#_x0000_t75" style="width:151pt;height:34pt" o:ole="">
+            <v:imagedata r:id="rId161" o:title=""/>
+          </v:shape>
+          <o:OLEObject Type="Embed" ProgID="Equation.DSMT4" ShapeID="_x0000_i1222" DrawAspect="Content" ObjectID="_1670526036" r:id="rId162"/>
+        </w:object>
+      </w:r>
+      <w:r>
+        <w:t xml:space="preserve">. This leads to a linear system for v and fi, which can be easily </w:t>
+      </w:r>
+      <w:proofErr w:type="gramStart"/>
+      <w:r>
+        <w:t>solved</w:t>
+      </w:r>
+      <w:proofErr w:type="gramEnd"/>
+      <w:r>
+        <w:t xml:space="preserve"> and it leads to another cool set of predictions. Note also that angle w is not necessarily positive.</w:t>
+      </w:r>
+    </w:p>
+    <w:p>
+      <w:pPr>
+        <w:pStyle w:val="NoSpacing"/>
+      </w:pPr>
+    </w:p>
+    <w:p>
+      <w:pPr>
+        <w:pStyle w:val="NoSpacing"/>
+      </w:pPr>
+      <w:r>
+        <w:t xml:space="preserve">Fourth: </w:t>
+      </w:r>
+      <w:r>
+        <w:t xml:space="preserve">I think it is clear, in principle, how to do the whole problem numerically without any perturbation. </w:t>
+      </w:r>
+      <w:r>
+        <w:t>Look at this figure:</w:t>
+      </w:r>
+    </w:p>
+    <w:p>
+      <w:pPr>
+        <w:pStyle w:val="NoSpacing"/>
+      </w:pPr>
+      <w:r>
+        <w:rPr>
+          <w:noProof/>
+        </w:rPr>
+        <w:drawing>
+          <wp:inline distT="0" distB="0" distL="0" distR="0" wp14:anchorId="6439E2AB" wp14:editId="6D0667C5">
+            <wp:extent cx="4330700" cy="1854200"/>
+            <wp:effectExtent l="0" t="0" r="0" b="0"/>
+            <wp:docPr id="19" name="Picture 19"/>
+            <wp:cNvGraphicFramePr>
+              <a:graphicFrameLocks xmlns:a="http://schemas.openxmlformats.org/drawingml/2006/main" noChangeAspect="1"/>
+            </wp:cNvGraphicFramePr>
+            <a:graphic xmlns:a="http://schemas.openxmlformats.org/drawingml/2006/main">
+              <a:graphicData uri="http://schemas.openxmlformats.org/drawingml/2006/picture">
+                <pic:pic xmlns:pic="http://schemas.openxmlformats.org/drawingml/2006/picture">
+                  <pic:nvPicPr>
+                    <pic:cNvPr id="0" name="Picture 200"/>
+                    <pic:cNvPicPr>
+                      <a:picLocks noChangeAspect="1" noChangeArrowheads="1"/>
+                    </pic:cNvPicPr>
+                  </pic:nvPicPr>
+                  <pic:blipFill>
+                    <a:blip r:embed="rId163">
+                      <a:extLst>
+                        <a:ext uri="{28A0092B-C50C-407E-A947-70E740481C1C}">
+                          <a14:useLocalDpi xmlns:a14="http://schemas.microsoft.com/office/drawing/2010/main" val="0"/>
+                        </a:ext>
+                      </a:extLst>
+                    </a:blip>
+                    <a:srcRect/>
+                    <a:stretch>
+                      <a:fillRect/>
+                    </a:stretch>
+                  </pic:blipFill>
+                  <pic:spPr bwMode="auto">
+                    <a:xfrm>
+                      <a:off x="0" y="0"/>
+                      <a:ext cx="4330700" cy="1854200"/>
+                    </a:xfrm>
+                    <a:prstGeom prst="rect">
+                      <a:avLst/>
+                    </a:prstGeom>
+                    <a:noFill/>
+                    <a:ln>
+                      <a:noFill/>
+                    </a:ln>
+                  </pic:spPr>
+                </pic:pic>
+              </a:graphicData>
+            </a:graphic>
+          </wp:inline>
+        </w:drawing>
+      </w:r>
+    </w:p>
+    <w:p>
+      <w:pPr>
+        <w:pStyle w:val="NoSpacing"/>
+      </w:pPr>
+      <w:r>
+        <w:t xml:space="preserve">A) </w:t>
+      </w:r>
+      <w:r>
+        <w:t xml:space="preserve">choose some v, then you can find alpha1 and alpha2. B) From knowing three force parameters – </w:t>
+      </w:r>
+      <w:proofErr w:type="spellStart"/>
+      <w:r>
+        <w:t>t</w:t>
+      </w:r>
+      <w:r>
+        <w:t>_</w:t>
+      </w:r>
+      <w:r>
+        <w:t>t</w:t>
+      </w:r>
+      <w:proofErr w:type="spellEnd"/>
+      <w:r>
+        <w:t xml:space="preserve">, </w:t>
+      </w:r>
+      <w:proofErr w:type="spellStart"/>
+      <w:r>
+        <w:t>t</w:t>
+      </w:r>
+      <w:r>
+        <w:t>_</w:t>
+      </w:r>
+      <w:r>
+        <w:t>l</w:t>
+      </w:r>
+      <w:proofErr w:type="spellEnd"/>
+      <w:r>
+        <w:t xml:space="preserve">, </w:t>
+      </w:r>
+      <w:proofErr w:type="spellStart"/>
+      <w:r>
+        <w:t>t_cc</w:t>
+      </w:r>
+      <w:proofErr w:type="spellEnd"/>
+      <w:r>
+        <w:t xml:space="preserve">, we can find angles q1 and q2. C) choose some angle w, then we can find angles beta1 and beta2. D) Knowing angles alpha and beta, we can find radii of both cells, r1 and r2. E) Knowing </w:t>
+      </w:r>
+      <w:r>
+        <w:t>angles alpha and beta</w:t>
+      </w:r>
+      <w:r>
+        <w:t xml:space="preserve"> and</w:t>
+      </w:r>
+      <w:r>
+        <w:t xml:space="preserve"> radii r1 and r2</w:t>
+      </w:r>
+      <w:r>
+        <w:t xml:space="preserve">, we can find the heights of the cell-cell boundary h1 and h2. F) </w:t>
+      </w:r>
+      <w:r>
+        <w:lastRenderedPageBreak/>
+        <w:t xml:space="preserve">Constrain h1 = h2. G) </w:t>
+      </w:r>
+      <w:r>
+        <w:t xml:space="preserve">Knowing </w:t>
+      </w:r>
+      <w:proofErr w:type="spellStart"/>
+      <w:r>
+        <w:t>t_t</w:t>
+      </w:r>
+      <w:proofErr w:type="spellEnd"/>
+      <w:r>
+        <w:t xml:space="preserve">, </w:t>
+      </w:r>
+      <w:proofErr w:type="spellStart"/>
+      <w:r>
+        <w:t>t_l</w:t>
+      </w:r>
+      <w:proofErr w:type="spellEnd"/>
+      <w:r>
+        <w:t>, r1 and r2</w:t>
+      </w:r>
+      <w:r>
+        <w:t xml:space="preserve">, we find pressures p1 and p2. H) Knowing (p2-p1) and </w:t>
+      </w:r>
+      <w:proofErr w:type="spellStart"/>
+      <w:r>
+        <w:t>t_cc</w:t>
+      </w:r>
+      <w:proofErr w:type="spellEnd"/>
+      <w:r>
+        <w:t xml:space="preserve">, we find the radius of the cell-cell boundary, </w:t>
+      </w:r>
+      <w:proofErr w:type="spellStart"/>
+      <w:r>
+        <w:t>r_cc</w:t>
+      </w:r>
+      <w:proofErr w:type="spellEnd"/>
+      <w:r>
+        <w:t>. I) Knowing h, w</w:t>
+      </w:r>
+      <w:r>
+        <w:t xml:space="preserve">, </w:t>
+      </w:r>
+      <w:proofErr w:type="spellStart"/>
+      <w:r>
+        <w:t>r_cc</w:t>
+      </w:r>
+      <w:proofErr w:type="spellEnd"/>
+      <w:r>
+        <w:t xml:space="preserve">, we find what is the angle gamma at the ventral end of the cell-cell boundary. J) Gamma is a function of v, or a constant; in any case, the force balance condition </w:t>
+      </w:r>
+      <w:r>
+        <w:t>at the ventral end of the cell-cell boundary</w:t>
+      </w:r>
+      <w:r>
+        <w:t xml:space="preserve"> closes the system.  </w:t>
+      </w:r>
+    </w:p>
+    <w:p>
+      <w:pPr>
+        <w:pStyle w:val="NoSpacing"/>
+      </w:pPr>
+    </w:p>
+    <w:p>
+      <w:pPr>
+        <w:pStyle w:val="NoSpacing"/>
+      </w:pPr>
+      <w:r>
+        <w:t xml:space="preserve">This can probably be done as </w:t>
+      </w:r>
+      <w:proofErr w:type="gramStart"/>
+      <w:r>
+        <w:t>a</w:t>
+      </w:r>
+      <w:proofErr w:type="gramEnd"/>
+      <w:r>
+        <w:t xml:space="preserve"> iterative numerical algorithm, or minimization of error, or something.</w:t>
+      </w:r>
+    </w:p>
+    <w:p>
+      <w:pPr>
+        <w:pStyle w:val="NoSpacing"/>
+      </w:pPr>
+    </w:p>
+    <w:p>
+      <w:pPr>
+        <w:pStyle w:val="NoSpacing"/>
+      </w:pPr>
+      <w:r>
+        <w:t>%%%%%%%%%%%%%%%%%%%%%%%%%%%%%%%%%%%%</w:t>
+      </w:r>
+    </w:p>
+    <w:p>
+      <w:pPr>
+        <w:pStyle w:val="NoSpacing"/>
+      </w:pPr>
+    </w:p>
+    <w:p>
+      <w:pPr>
+        <w:pStyle w:val="NoSpacing"/>
+      </w:pPr>
+      <w:r>
+        <w:rPr>
+          <w:position w:val="-24"/>
+        </w:rPr>
+        <w:object w:dxaOrig="3800" w:dyaOrig="620" w14:anchorId="1B05D9C8">
+          <v:shape id="_x0000_i1201" type="#_x0000_t75" style="width:190pt;height:31pt" o:ole="">
+            <v:imagedata r:id="rId164" o:title=""/>
+          </v:shape>
+          <o:OLEObject Type="Embed" ProgID="Equation.DSMT4" ShapeID="_x0000_i1201" DrawAspect="Content" ObjectID="_1670526037" r:id="rId165"/>
+        </w:object>
+      </w:r>
+    </w:p>
+    <w:p>
+      <w:pPr>
+        <w:pStyle w:val="NoSpacing"/>
+        <w:rPr>
+          <w:highlight w:val="yellow"/>
+        </w:rPr>
+      </w:pPr>
+      <w:r>
+        <w:rPr>
+          <w:b/>
+          <w:bCs/>
+          <w:highlight w:val="yellow"/>
+        </w:rPr>
+        <w:t>2D:</w:t>
+      </w:r>
+      <w:r>
+        <w:rPr>
+          <w:highlight w:val="yellow"/>
+        </w:rPr>
+        <w:t xml:space="preserve"> </w:t>
+      </w:r>
+      <w:r>
+        <w:rPr>
+          <w:highlight w:val="yellow"/>
+        </w:rPr>
+        <w:t>Cell’s dorsal surface</w:t>
+      </w:r>
+      <w:r>
+        <w:rPr>
+          <w:highlight w:val="yellow"/>
+        </w:rPr>
+        <w:t xml:space="preserve"> is</w:t>
+      </w:r>
+      <w:bookmarkStart w:id="0" w:name="MTBlankEqn"/>
+      <w:r>
+        <w:rPr>
+          <w:position w:val="-4"/>
+          <w:highlight w:val="yellow"/>
+        </w:rPr>
+        <w:object w:dxaOrig="260" w:dyaOrig="260" w14:anchorId="0BA90A41">
+          <v:shape id="_x0000_i1095" type="#_x0000_t75" style="width:13pt;height:13pt" o:ole="">
+            <v:imagedata r:id="rId166" o:title=""/>
+          </v:shape>
+          <o:OLEObject Type="Embed" ProgID="Equation.DSMT4" ShapeID="_x0000_i1095" DrawAspect="Content" ObjectID="_1670526038" r:id="rId167"/>
         </w:object>
       </w:r>
       <w:bookmarkEnd w:id="0"/>
       <w:r>
+        <w:rPr>
+          <w:highlight w:val="yellow"/>
+        </w:rPr>
         <w:t>; the boundary of this surface is</w:t>
       </w:r>
       <w:r>
         <w:rPr>
           <w:position w:val="-6"/>
+          <w:highlight w:val="yellow"/>
         </w:rPr>
         <w:object w:dxaOrig="380" w:dyaOrig="279" w14:anchorId="265B4190">
-          <v:shape id="_x0000_i1083" type="#_x0000_t75" style="width:19pt;height:14pt" o:ole="">
-            <v:imagedata r:id="rId7" o:title=""/>
-          </v:shape>
-          <o:OLEObject Type="Embed" ProgID="Equation.DSMT4" ShapeID="_x0000_i1083" DrawAspect="Content" ObjectID="_1654455949" r:id="rId8"/>
-        </w:object>
-      </w:r>
-      <w:r>
+          <v:shape id="_x0000_i1096" type="#_x0000_t75" style="width:19pt;height:14pt" o:ole="">
+            <v:imagedata r:id="rId168" o:title=""/>
+          </v:shape>
+          <o:OLEObject Type="Embed" ProgID="Equation.DSMT4" ShapeID="_x0000_i1096" DrawAspect="Content" ObjectID="_1670526039" r:id="rId169"/>
+        </w:object>
+      </w:r>
+      <w:r>
+        <w:rPr>
+          <w:highlight w:val="yellow"/>
+        </w:rPr>
         <w:t>(see figure). This flat surface is in the x-y-plane; x-axis is the direction of the tactic directional cue, and the cell is polarized in that direction. The ventral surface,</w:t>
       </w:r>
       <w:r>
         <w:rPr>
           <w:position w:val="-14"/>
+          <w:highlight w:val="yellow"/>
         </w:rPr>
         <w:object w:dxaOrig="1120" w:dyaOrig="400" w14:anchorId="49167EF7">
-          <v:shape id="_x0000_i1093" type="#_x0000_t75" style="width:56pt;height:20pt" o:ole="">
-            <v:imagedata r:id="rId9" o:title=""/>
-          </v:shape>
-          <o:OLEObject Type="Embed" ProgID="Equation.DSMT4" ShapeID="_x0000_i1093" DrawAspect="Content" ObjectID="_1654455950" r:id="rId10"/>
-        </w:object>
-      </w:r>
-      <w:r>
+          <v:shape id="_x0000_i1097" type="#_x0000_t75" style="width:56pt;height:20pt" o:ole="">
+            <v:imagedata r:id="rId170" o:title=""/>
+          </v:shape>
+          <o:OLEObject Type="Embed" ProgID="Equation.DSMT4" ShapeID="_x0000_i1097" DrawAspect="Content" ObjectID="_1670526040" r:id="rId171"/>
+        </w:object>
+      </w:r>
+      <w:r>
+        <w:rPr>
+          <w:highlight w:val="yellow"/>
+        </w:rPr>
         <w:t xml:space="preserve">, is given by the equation: </w:t>
       </w:r>
       <w:r>
         <w:rPr>
           <w:position w:val="-14"/>
+          <w:highlight w:val="yellow"/>
         </w:rPr>
         <w:object w:dxaOrig="1760" w:dyaOrig="400" w14:anchorId="6C2336A3">
-          <v:shape id="_x0000_i1087" type="#_x0000_t75" style="width:88pt;height:20pt" o:ole="">
-            <v:imagedata r:id="rId11" o:title=""/>
-          </v:shape>
-          <o:OLEObject Type="Embed" ProgID="Equation.DSMT4" ShapeID="_x0000_i1087" DrawAspect="Content" ObjectID="_1654455951" r:id="rId12"/>
-        </w:object>
-      </w:r>
-      <w:r>
+          <v:shape id="_x0000_i1098" type="#_x0000_t75" style="width:88pt;height:20pt" o:ole="">
+            <v:imagedata r:id="rId172" o:title=""/>
+          </v:shape>
+          <o:OLEObject Type="Embed" ProgID="Equation.DSMT4" ShapeID="_x0000_i1098" DrawAspect="Content" ObjectID="_1670526041" r:id="rId173"/>
+        </w:object>
+      </w:r>
+      <w:r>
+        <w:rPr>
+          <w:highlight w:val="yellow"/>
+        </w:rPr>
         <w:t>, where</w:t>
       </w:r>
       <w:r>
         <w:rPr>
           <w:position w:val="-4"/>
+          <w:highlight w:val="yellow"/>
         </w:rPr>
         <w:object w:dxaOrig="220" w:dyaOrig="260" w14:anchorId="49BF1362">
-          <v:shape id="_x0000_i1095" type="#_x0000_t75" style="width:11pt;height:13pt" o:ole="">
-            <v:imagedata r:id="rId13" o:title=""/>
-          </v:shape>
-          <o:OLEObject Type="Embed" ProgID="Equation.DSMT4" ShapeID="_x0000_i1095" DrawAspect="Content" ObjectID="_1654455952" r:id="rId14"/>
-        </w:object>
-      </w:r>
-      <w:r>
+          <v:shape id="_x0000_i1099" type="#_x0000_t75" style="width:11pt;height:13pt" o:ole="">
+            <v:imagedata r:id="rId174" o:title=""/>
+          </v:shape>
+          <o:OLEObject Type="Embed" ProgID="Equation.DSMT4" ShapeID="_x0000_i1099" DrawAspect="Content" ObjectID="_1670526042" r:id="rId175"/>
+        </w:object>
+      </w:r>
+      <w:r>
+        <w:rPr>
+          <w:highlight w:val="yellow"/>
+        </w:rPr>
         <w:t>[</w:t>
       </w:r>
       <w:proofErr w:type="spellStart"/>
       <w:r>
+        <w:rPr>
+          <w:highlight w:val="yellow"/>
+        </w:rPr>
         <w:t>pN</w:t>
       </w:r>
       <w:proofErr w:type="spellEnd"/>
       <w:r>
+        <w:rPr>
+          <w:highlight w:val="yellow"/>
+        </w:rPr>
         <w:t>/um] is the cortex tension and is a given parameter, and</w:t>
       </w:r>
       <w:r>
         <w:rPr>
           <w:position w:val="-4"/>
+          <w:highlight w:val="yellow"/>
         </w:rPr>
         <w:object w:dxaOrig="240" w:dyaOrig="260" w14:anchorId="09F82678">
-          <v:shape id="_x0000_i1099" type="#_x0000_t75" style="width:12pt;height:13pt" o:ole="">
-            <v:imagedata r:id="rId15" o:title=""/>
-          </v:shape>
-          <o:OLEObject Type="Embed" ProgID="Equation.DSMT4" ShapeID="_x0000_i1099" DrawAspect="Content" ObjectID="_1654455953" r:id="rId16"/>
-        </w:object>
-      </w:r>
-      <w:r>
+          <v:shape id="_x0000_i1100" type="#_x0000_t75" style="width:12pt;height:13pt" o:ole="">
+            <v:imagedata r:id="rId176" o:title=""/>
+          </v:shape>
+          <o:OLEObject Type="Embed" ProgID="Equation.DSMT4" ShapeID="_x0000_i1100" DrawAspect="Content" ObjectID="_1670526043" r:id="rId177"/>
+        </w:object>
+      </w:r>
+      <w:r>
+        <w:rPr>
+          <w:highlight w:val="yellow"/>
+        </w:rPr>
         <w:t>[</w:t>
       </w:r>
       <w:proofErr w:type="spellStart"/>
       <w:r>
+        <w:rPr>
+          <w:highlight w:val="yellow"/>
+        </w:rPr>
         <w:t>pN</w:t>
       </w:r>
       <w:proofErr w:type="spellEnd"/>
       <w:r>
-        <w:t>/um</w:t>
-      </w:r>
-      <w:r>
-        <w:t>^2</w:t>
-      </w:r>
-      <w:r>
-        <w:t>]</w:t>
-      </w:r>
-      <w:r>
+        <w:rPr>
+          <w:highlight w:val="yellow"/>
+        </w:rPr>
+        <w:t>/um^2]</w:t>
+      </w:r>
+      <w:r>
+        <w:rPr>
+          <w:highlight w:val="yellow"/>
+        </w:rPr>
         <w:t xml:space="preserve"> is variable in time (see below). The boundary condition for eq.</w:t>
       </w:r>
       <w:r>
         <w:rPr>
           <w:position w:val="-14"/>
+          <w:highlight w:val="yellow"/>
         </w:rPr>
         <w:object w:dxaOrig="1760" w:dyaOrig="400" w14:anchorId="76EC0611">
-          <v:shape id="_x0000_i1102" type="#_x0000_t75" style="width:88pt;height:20pt" o:ole="">
-            <v:imagedata r:id="rId11" o:title=""/>
-          </v:shape>
-          <o:OLEObject Type="Embed" ProgID="Equation.DSMT4" ShapeID="_x0000_i1102" DrawAspect="Content" ObjectID="_1654455954" r:id="rId17"/>
-        </w:object>
-      </w:r>
-      <w:r>
+          <v:shape id="_x0000_i1101" type="#_x0000_t75" style="width:88pt;height:20pt" o:ole="">
+            <v:imagedata r:id="rId172" o:title=""/>
+          </v:shape>
+          <o:OLEObject Type="Embed" ProgID="Equation.DSMT4" ShapeID="_x0000_i1101" DrawAspect="Content" ObjectID="_1670526044" r:id="rId178"/>
+        </w:object>
+      </w:r>
+      <w:r>
+        <w:rPr>
+          <w:highlight w:val="yellow"/>
+        </w:rPr>
         <w:t>is</w:t>
       </w:r>
       <w:r>
         <w:rPr>
           <w:position w:val="-14"/>
+          <w:highlight w:val="yellow"/>
         </w:rPr>
         <w:object w:dxaOrig="1780" w:dyaOrig="400" w14:anchorId="06BBD7EB">
-          <v:shape id="_x0000_i1105" type="#_x0000_t75" style="width:89pt;height:20pt" o:ole="">
-            <v:imagedata r:id="rId18" o:title=""/>
-          </v:shape>
-          <o:OLEObject Type="Embed" ProgID="Equation.DSMT4" ShapeID="_x0000_i1105" DrawAspect="Content" ObjectID="_1654455955" r:id="rId19"/>
-        </w:object>
-      </w:r>
-      <w:r>
+          <v:shape id="_x0000_i1102" type="#_x0000_t75" style="width:89pt;height:20pt" o:ole="">
+            <v:imagedata r:id="rId179" o:title=""/>
+          </v:shape>
+          <o:OLEObject Type="Embed" ProgID="Equation.DSMT4" ShapeID="_x0000_i1102" DrawAspect="Content" ObjectID="_1670526045" r:id="rId180"/>
+        </w:object>
+      </w:r>
+      <w:r>
+        <w:rPr>
+          <w:highlight w:val="yellow"/>
+        </w:rPr>
         <w:t>. In addition, the volume of the cell is conserved:</w:t>
       </w:r>
       <w:r>
         <w:rPr>
           <w:position w:val="-18"/>
+          <w:highlight w:val="yellow"/>
         </w:rPr>
         <w:object w:dxaOrig="1240" w:dyaOrig="460" w14:anchorId="7F6C0D25">
-          <v:shape id="_x0000_i1111" type="#_x0000_t75" style="width:62pt;height:23pt" o:ole="">
-            <v:imagedata r:id="rId20" o:title=""/>
-          </v:shape>
-          <o:OLEObject Type="Embed" ProgID="Equation.DSMT4" ShapeID="_x0000_i1111" DrawAspect="Content" ObjectID="_1654455956" r:id="rId21"/>
-        </w:object>
-      </w:r>
-      <w:r>
+          <v:shape id="_x0000_i1103" type="#_x0000_t75" style="width:62pt;height:23pt" o:ole="">
+            <v:imagedata r:id="rId181" o:title=""/>
+          </v:shape>
+          <o:OLEObject Type="Embed" ProgID="Equation.DSMT4" ShapeID="_x0000_i1103" DrawAspect="Content" ObjectID="_1670526046" r:id="rId182"/>
+        </w:object>
+      </w:r>
+      <w:r>
+        <w:rPr>
+          <w:highlight w:val="yellow"/>
+        </w:rPr>
         <w:t>where</w:t>
       </w:r>
       <w:r>
         <w:rPr>
           <w:position w:val="-6"/>
+          <w:highlight w:val="yellow"/>
         </w:rPr>
         <w:object w:dxaOrig="180" w:dyaOrig="220" w14:anchorId="12882A93">
-          <v:shape id="_x0000_i1113" type="#_x0000_t75" style="width:9pt;height:11pt" o:ole="">
-            <v:imagedata r:id="rId22" o:title=""/>
-          </v:shape>
-          <o:OLEObject Type="Embed" ProgID="Equation.DSMT4" ShapeID="_x0000_i1113" DrawAspect="Content" ObjectID="_1654455957" r:id="rId23"/>
-        </w:object>
-      </w:r>
-      <w:r>
+          <v:shape id="_x0000_i1104" type="#_x0000_t75" style="width:9pt;height:11pt" o:ole="">
+            <v:imagedata r:id="rId183" o:title=""/>
+          </v:shape>
+          <o:OLEObject Type="Embed" ProgID="Equation.DSMT4" ShapeID="_x0000_i1104" DrawAspect="Content" ObjectID="_1670526047" r:id="rId184"/>
+        </w:object>
+      </w:r>
+      <w:r>
+        <w:rPr>
+          <w:highlight w:val="yellow"/>
+        </w:rPr>
         <w:t xml:space="preserve">is the constant model parameter – cell volume. </w:t>
       </w:r>
     </w:p>
     <w:p>
       <w:pPr>
         <w:pStyle w:val="NoSpacing"/>
-      </w:pPr>
-    </w:p>
-    <w:p>
-      <w:pPr>
-        <w:pStyle w:val="NoSpacing"/>
-      </w:pPr>
-      <w:r>
+        <w:rPr>
+          <w:highlight w:val="yellow"/>
+        </w:rPr>
+      </w:pPr>
+    </w:p>
+    <w:p>
+      <w:pPr>
+        <w:pStyle w:val="NoSpacing"/>
+        <w:rPr>
+          <w:highlight w:val="yellow"/>
+        </w:rPr>
+      </w:pPr>
+      <w:r>
+        <w:rPr>
+          <w:highlight w:val="yellow"/>
+        </w:rPr>
         <w:t>The boundary of the dorsal surface (we’ll call it cell edge) is deforming in a locally normal direction (see fig) with local velocity, which is a function of 1) angle</w:t>
       </w:r>
       <w:r>
         <w:rPr>
           <w:position w:val="-6"/>
+          <w:highlight w:val="yellow"/>
         </w:rPr>
         <w:object w:dxaOrig="200" w:dyaOrig="279" w14:anchorId="2E0DBFF9">
-          <v:shape id="_x0000_i1128" type="#_x0000_t75" style="width:10pt;height:14pt" o:ole="">
-            <v:imagedata r:id="rId24" o:title=""/>
-          </v:shape>
-          <o:OLEObject Type="Embed" ProgID="Equation.DSMT4" ShapeID="_x0000_i1128" DrawAspect="Content" ObjectID="_1654455958" r:id="rId25"/>
-        </w:object>
-      </w:r>
-      <w:r>
+          <v:shape id="_x0000_i1105" type="#_x0000_t75" style="width:10pt;height:14pt" o:ole="">
+            <v:imagedata r:id="rId185" o:title=""/>
+          </v:shape>
+          <o:OLEObject Type="Embed" ProgID="Equation.DSMT4" ShapeID="_x0000_i1105" DrawAspect="Content" ObjectID="_1670526048" r:id="rId186"/>
+        </w:object>
+      </w:r>
+      <w:r>
+        <w:rPr>
+          <w:highlight w:val="yellow"/>
+        </w:rPr>
         <w:t>between the x-axis and polar angular coordinate of the point at the edge, and 2) of the contact angle</w:t>
       </w:r>
       <w:r>
         <w:rPr>
           <w:position w:val="-16"/>
+          <w:highlight w:val="yellow"/>
         </w:rPr>
         <w:object w:dxaOrig="3220" w:dyaOrig="440" w14:anchorId="040F4E7C">
-          <v:shape id="_x0000_i1153" type="#_x0000_t75" style="width:161pt;height:22pt" o:ole="">
-            <v:imagedata r:id="rId26" o:title=""/>
-          </v:shape>
-          <o:OLEObject Type="Embed" ProgID="Equation.DSMT4" ShapeID="_x0000_i1153" DrawAspect="Content" ObjectID="_1654455959" r:id="rId27"/>
-        </w:object>
-      </w:r>
-      <w:r>
+          <v:shape id="_x0000_i1106" type="#_x0000_t75" style="width:161pt;height:22pt" o:ole="">
+            <v:imagedata r:id="rId187" o:title=""/>
+          </v:shape>
+          <o:OLEObject Type="Embed" ProgID="Equation.DSMT4" ShapeID="_x0000_i1106" DrawAspect="Content" ObjectID="_1670526049" r:id="rId188"/>
+        </w:object>
+      </w:r>
+      <w:r>
+        <w:rPr>
+          <w:highlight w:val="yellow"/>
+        </w:rPr>
         <w:t>where</w:t>
       </w:r>
       <w:r>
         <w:rPr>
           <w:position w:val="-14"/>
+          <w:highlight w:val="yellow"/>
         </w:rPr>
         <w:object w:dxaOrig="1140" w:dyaOrig="400" w14:anchorId="388C7E96">
-          <v:shape id="_x0000_i1134" type="#_x0000_t75" style="width:57pt;height:20pt" o:ole="">
-            <v:imagedata r:id="rId28" o:title=""/>
-          </v:shape>
-          <o:OLEObject Type="Embed" ProgID="Equation.DSMT4" ShapeID="_x0000_i1134" DrawAspect="Content" ObjectID="_1654455960" r:id="rId29"/>
-        </w:object>
-      </w:r>
-      <w:r>
+          <v:shape id="_x0000_i1107" type="#_x0000_t75" style="width:57pt;height:20pt" o:ole="">
+            <v:imagedata r:id="rId189" o:title=""/>
+          </v:shape>
+          <o:OLEObject Type="Embed" ProgID="Equation.DSMT4" ShapeID="_x0000_i1107" DrawAspect="Content" ObjectID="_1670526050" r:id="rId190"/>
+        </w:object>
+      </w:r>
+      <w:r>
+        <w:rPr>
+          <w:highlight w:val="yellow"/>
+        </w:rPr>
         <w:t>are Cartesian coordinates of the point at the cell edge with polar coordinate</w:t>
       </w:r>
       <w:r>
         <w:rPr>
           <w:position w:val="-6"/>
+          <w:highlight w:val="yellow"/>
         </w:rPr>
         <w:object w:dxaOrig="200" w:dyaOrig="279" w14:anchorId="0048BDC4">
-          <v:shape id="_x0000_i1138" type="#_x0000_t75" style="width:10pt;height:14pt" o:ole="">
-            <v:imagedata r:id="rId24" o:title=""/>
-          </v:shape>
-          <o:OLEObject Type="Embed" ProgID="Equation.DSMT4" ShapeID="_x0000_i1138" DrawAspect="Content" ObjectID="_1654455961" r:id="rId30"/>
-        </w:object>
-      </w:r>
-      <w:r>
+          <v:shape id="_x0000_i1108" type="#_x0000_t75" style="width:10pt;height:14pt" o:ole="">
+            <v:imagedata r:id="rId185" o:title=""/>
+          </v:shape>
+          <o:OLEObject Type="Embed" ProgID="Equation.DSMT4" ShapeID="_x0000_i1108" DrawAspect="Content" ObjectID="_1670526051" r:id="rId191"/>
+        </w:object>
+      </w:r>
+      <w:r>
+        <w:rPr>
+          <w:highlight w:val="yellow"/>
+        </w:rPr>
         <w:t>. To measure</w:t>
       </w:r>
       <w:r>
         <w:rPr>
           <w:position w:val="-6"/>
+          <w:highlight w:val="yellow"/>
         </w:rPr>
         <w:object w:dxaOrig="200" w:dyaOrig="279" w14:anchorId="32DD8542">
-          <v:shape id="_x0000_i1139" type="#_x0000_t75" style="width:10pt;height:14pt" o:ole="">
-            <v:imagedata r:id="rId24" o:title=""/>
-          </v:shape>
-          <o:OLEObject Type="Embed" ProgID="Equation.DSMT4" ShapeID="_x0000_i1139" DrawAspect="Content" ObjectID="_1654455962" r:id="rId31"/>
-        </w:object>
-      </w:r>
-      <w:r>
+          <v:shape id="_x0000_i1109" type="#_x0000_t75" style="width:10pt;height:14pt" o:ole="">
+            <v:imagedata r:id="rId185" o:title=""/>
+          </v:shape>
+          <o:OLEObject Type="Embed" ProgID="Equation.DSMT4" ShapeID="_x0000_i1109" DrawAspect="Content" ObjectID="_1670526052" r:id="rId192"/>
+        </w:object>
+      </w:r>
+      <w:r>
+        <w:rPr>
+          <w:highlight w:val="yellow"/>
+        </w:rPr>
         <w:t xml:space="preserve">, we need to define the cell center (cross in the fig). One convenient way to </w:t>
       </w:r>
       <w:r>
+        <w:rPr>
+          <w:highlight w:val="yellow"/>
+        </w:rPr>
         <w:t>define it is find the dashed line parallel to the x-axis which divides the dorsal surface in two equal halves (so that areas to the left and right from this line are the same:</w:t>
       </w:r>
       <w:r>
         <w:rPr>
           <w:position w:val="-12"/>
+          <w:highlight w:val="yellow"/>
         </w:rPr>
         <w:object w:dxaOrig="760" w:dyaOrig="360" w14:anchorId="7C9BF322">
-          <v:shape id="_x0000_i1145" type="#_x0000_t75" style="width:38pt;height:18pt" o:ole="">
-            <v:imagedata r:id="rId32" o:title=""/>
-          </v:shape>
-          <o:OLEObject Type="Embed" ProgID="Equation.DSMT4" ShapeID="_x0000_i1145" DrawAspect="Content" ObjectID="_1654455963" r:id="rId33"/>
-        </w:object>
-      </w:r>
-      <w:r>
+          <v:shape id="_x0000_i1110" type="#_x0000_t75" style="width:38pt;height:18pt" o:ole="">
+            <v:imagedata r:id="rId193" o:title=""/>
+          </v:shape>
+          <o:OLEObject Type="Embed" ProgID="Equation.DSMT4" ShapeID="_x0000_i1110" DrawAspect="Content" ObjectID="_1670526053" r:id="rId194"/>
+        </w:object>
+      </w:r>
+      <w:r>
+        <w:rPr>
+          <w:highlight w:val="yellow"/>
+        </w:rPr>
         <w:t>), and then take the center of the dashed line (see fig).</w:t>
       </w:r>
     </w:p>
     <w:p>
       <w:pPr>
         <w:pStyle w:val="NoSpacing"/>
-      </w:pPr>
-    </w:p>
-    <w:p>
-      <w:pPr>
-        <w:pStyle w:val="NoSpacing"/>
-      </w:pPr>
-      <w:r>
+        <w:rPr>
+          <w:highlight w:val="yellow"/>
+        </w:rPr>
+      </w:pPr>
+    </w:p>
+    <w:p>
+      <w:pPr>
+        <w:pStyle w:val="NoSpacing"/>
+        <w:rPr>
+          <w:highlight w:val="yellow"/>
+        </w:rPr>
+      </w:pPr>
+      <w:r>
+        <w:rPr>
+          <w:highlight w:val="yellow"/>
+        </w:rPr>
         <w:t xml:space="preserve">Let </w:t>
       </w:r>
       <w:r>
+        <w:rPr>
+          <w:highlight w:val="yellow"/>
+        </w:rPr>
         <w:t xml:space="preserve">us try the following </w:t>
       </w:r>
       <w:r>
+        <w:rPr>
+          <w:highlight w:val="yellow"/>
+        </w:rPr>
         <w:t>velocity of the boundary, which can be derived from a force balance combined with Young-Dupre eq.:</w:t>
       </w:r>
       <w:r>
         <w:rPr>
           <w:position w:val="-92"/>
+          <w:highlight w:val="yellow"/>
         </w:rPr>
         <w:object w:dxaOrig="5740" w:dyaOrig="1200" w14:anchorId="039F13E2">
-          <v:shape id="_x0000_i1168" type="#_x0000_t75" style="width:287pt;height:60pt" o:ole="">
-            <v:imagedata r:id="rId34" o:title=""/>
-          </v:shape>
-          <o:OLEObject Type="Embed" ProgID="Equation.DSMT4" ShapeID="_x0000_i1168" DrawAspect="Content" ObjectID="_1654455964" r:id="rId35"/>
-        </w:object>
-      </w:r>
-      <w:r>
+          <v:shape id="_x0000_i1111" type="#_x0000_t75" style="width:287pt;height:60pt" o:ole="">
+            <v:imagedata r:id="rId195" o:title=""/>
+          </v:shape>
+          <o:OLEObject Type="Embed" ProgID="Equation.DSMT4" ShapeID="_x0000_i1111" DrawAspect="Content" ObjectID="_1670526054" r:id="rId196"/>
+        </w:object>
+      </w:r>
+      <w:r>
+        <w:rPr>
+          <w:highlight w:val="yellow"/>
+        </w:rPr>
         <w:t xml:space="preserve"> </w:t>
       </w:r>
       <w:r>
+        <w:rPr>
+          <w:highlight w:val="yellow"/>
+        </w:rPr>
         <w:t>.</w:t>
       </w:r>
     </w:p>
     <w:p>
       <w:pPr>
         <w:pStyle w:val="NoSpacing"/>
-      </w:pPr>
-      <w:r>
+        <w:rPr>
+          <w:highlight w:val="yellow"/>
+        </w:rPr>
+      </w:pPr>
+      <w:r>
+        <w:rPr>
+          <w:highlight w:val="yellow"/>
+        </w:rPr>
         <w:t>Here</w:t>
       </w:r>
       <w:r>
         <w:rPr>
           <w:position w:val="-14"/>
+          <w:highlight w:val="yellow"/>
         </w:rPr>
         <w:object w:dxaOrig="600" w:dyaOrig="380" w14:anchorId="29E7C212">
-          <v:shape id="_x0000_i1170" type="#_x0000_t75" style="width:30pt;height:19pt" o:ole="">
-            <v:imagedata r:id="rId36" o:title=""/>
-          </v:shape>
-          <o:OLEObject Type="Embed" ProgID="Equation.DSMT4" ShapeID="_x0000_i1170" DrawAspect="Content" ObjectID="_1654455965" r:id="rId37"/>
-        </w:object>
-      </w:r>
-      <w:r>
+          <v:shape id="_x0000_i1112" type="#_x0000_t75" style="width:30pt;height:19pt" o:ole="">
+            <v:imagedata r:id="rId197" o:title=""/>
+          </v:shape>
+          <o:OLEObject Type="Embed" ProgID="Equation.DSMT4" ShapeID="_x0000_i1112" DrawAspect="Content" ObjectID="_1670526055" r:id="rId198"/>
+        </w:object>
+      </w:r>
+      <w:r>
+        <w:rPr>
+          <w:highlight w:val="yellow"/>
+        </w:rPr>
         <w:t xml:space="preserve">are model parameters. </w:t>
       </w:r>
     </w:p>
     <w:p>
       <w:pPr>
         <w:pStyle w:val="NoSpacing"/>
-      </w:pPr>
-    </w:p>
-    <w:p>
-      <w:pPr>
-        <w:pStyle w:val="NoSpacing"/>
-      </w:pPr>
-      <w:r>
+        <w:rPr>
+          <w:highlight w:val="yellow"/>
+        </w:rPr>
+      </w:pPr>
+    </w:p>
+    <w:p>
+      <w:pPr>
+        <w:pStyle w:val="NoSpacing"/>
+        <w:rPr>
+          <w:highlight w:val="yellow"/>
+        </w:rPr>
+      </w:pPr>
+      <w:r>
+        <w:rPr>
+          <w:highlight w:val="yellow"/>
+        </w:rPr>
         <w:t>First, scale and non-</w:t>
       </w:r>
       <w:proofErr w:type="spellStart"/>
       <w:r>
+        <w:rPr>
+          <w:highlight w:val="yellow"/>
+        </w:rPr>
         <w:t>dimensionalize</w:t>
       </w:r>
       <w:proofErr w:type="spellEnd"/>
       <w:r>
+        <w:rPr>
+          <w:highlight w:val="yellow"/>
+        </w:rPr>
         <w:t xml:space="preserve"> the model. I would take volume^1/3 as length scale, T*(length scale) as force scale; (length scale)/kappa_2 as time scale.</w:t>
       </w:r>
     </w:p>
     <w:p>
       <w:pPr>
         <w:pStyle w:val="NoSpacing"/>
-      </w:pPr>
-    </w:p>
-    <w:p>
-      <w:pPr>
-        <w:pStyle w:val="NoSpacing"/>
-      </w:pPr>
-      <w:r>
+        <w:rPr>
+          <w:highlight w:val="yellow"/>
+        </w:rPr>
+      </w:pPr>
+    </w:p>
+    <w:p>
+      <w:pPr>
+        <w:pStyle w:val="NoSpacing"/>
+        <w:rPr>
+          <w:highlight w:val="yellow"/>
+        </w:rPr>
+      </w:pPr>
+      <w:r>
+        <w:rPr>
+          <w:highlight w:val="yellow"/>
+        </w:rPr>
         <w:t xml:space="preserve">Then, think about the </w:t>
       </w:r>
       <w:proofErr w:type="spellStart"/>
       <w:r>
+        <w:rPr>
+          <w:highlight w:val="yellow"/>
+        </w:rPr>
         <w:t>numerics</w:t>
       </w:r>
       <w:proofErr w:type="spellEnd"/>
       <w:r>
+        <w:rPr>
+          <w:highlight w:val="yellow"/>
+        </w:rPr>
         <w:t xml:space="preserve">. The algorithm probably should be </w:t>
       </w:r>
       <w:proofErr w:type="gramStart"/>
       <w:r>
+        <w:rPr>
+          <w:highlight w:val="yellow"/>
+        </w:rPr>
         <w:t>similar to</w:t>
       </w:r>
       <w:proofErr w:type="gramEnd"/>
       <w:r>
+        <w:rPr>
+          <w:highlight w:val="yellow"/>
+        </w:rPr>
         <w:t xml:space="preserve"> that in Hunter’s paper:</w:t>
       </w:r>
     </w:p>
     <w:p>
       <w:pPr>
         <w:pStyle w:val="NoSpacing"/>
-      </w:pPr>
-      <w:r>
+        <w:rPr>
+          <w:highlight w:val="yellow"/>
+        </w:rPr>
+      </w:pPr>
+      <w:r>
+        <w:rPr>
+          <w:highlight w:val="yellow"/>
+        </w:rPr>
         <w:t xml:space="preserve">At any </w:t>
       </w:r>
       <w:proofErr w:type="gramStart"/>
       <w:r>
+        <w:rPr>
+          <w:highlight w:val="yellow"/>
+        </w:rPr>
         <w:t>time</w:t>
       </w:r>
       <w:proofErr w:type="gramEnd"/>
       <w:r>
+        <w:rPr>
+          <w:highlight w:val="yellow"/>
+        </w:rPr>
         <w:t xml:space="preserve"> step,</w:t>
       </w:r>
     </w:p>
@@ -430,67 +3186,86 @@
           <w:ilvl w:val="0"/>
           <w:numId w:val="2"/>
         </w:numPr>
-      </w:pPr>
-      <w:r>
+        <w:rPr>
+          <w:highlight w:val="yellow"/>
+        </w:rPr>
+      </w:pPr>
+      <w:r>
+        <w:rPr>
+          <w:highlight w:val="yellow"/>
+        </w:rPr>
         <w:t>On a given</w:t>
       </w:r>
       <w:r>
         <w:rPr>
           <w:position w:val="-4"/>
+          <w:highlight w:val="yellow"/>
         </w:rPr>
         <w:object w:dxaOrig="260" w:dyaOrig="260" w14:anchorId="0509B9A2">
-          <v:shape id="_x0000_i1172" type="#_x0000_t75" style="width:13pt;height:13pt" o:ole="">
-            <v:imagedata r:id="rId5" o:title=""/>
-          </v:shape>
-          <o:OLEObject Type="Embed" ProgID="Equation.DSMT4" ShapeID="_x0000_i1172" DrawAspect="Content" ObjectID="_1654455966" r:id="rId38"/>
-        </w:object>
-      </w:r>
-      <w:r>
+          <v:shape id="_x0000_i1113" type="#_x0000_t75" style="width:13pt;height:13pt" o:ole="">
+            <v:imagedata r:id="rId166" o:title=""/>
+          </v:shape>
+          <o:OLEObject Type="Embed" ProgID="Equation.DSMT4" ShapeID="_x0000_i1113" DrawAspect="Content" ObjectID="_1670526056" r:id="rId199"/>
+        </w:object>
+      </w:r>
+      <w:r>
+        <w:rPr>
+          <w:highlight w:val="yellow"/>
+        </w:rPr>
         <w:t>, solve</w:t>
       </w:r>
       <w:r>
         <w:rPr>
           <w:position w:val="-14"/>
+          <w:highlight w:val="yellow"/>
         </w:rPr>
         <w:object w:dxaOrig="1760" w:dyaOrig="400" w14:anchorId="41458880">
-          <v:shape id="_x0000_i1173" type="#_x0000_t75" style="width:88pt;height:20pt" o:ole="">
-            <v:imagedata r:id="rId11" o:title=""/>
-          </v:shape>
-          <o:OLEObject Type="Embed" ProgID="Equation.DSMT4" ShapeID="_x0000_i1173" DrawAspect="Content" ObjectID="_1654455967" r:id="rId39"/>
-        </w:object>
-      </w:r>
-      <w:r>
+          <v:shape id="_x0000_i1114" type="#_x0000_t75" style="width:88pt;height:20pt" o:ole="">
+            <v:imagedata r:id="rId172" o:title=""/>
+          </v:shape>
+          <o:OLEObject Type="Embed" ProgID="Equation.DSMT4" ShapeID="_x0000_i1114" DrawAspect="Content" ObjectID="_1670526057" r:id="rId200"/>
+        </w:object>
+      </w:r>
+      <w:r>
+        <w:rPr>
+          <w:highlight w:val="yellow"/>
+        </w:rPr>
         <w:t>with</w:t>
       </w:r>
       <w:r>
         <w:rPr>
           <w:position w:val="-14"/>
+          <w:highlight w:val="yellow"/>
         </w:rPr>
         <w:object w:dxaOrig="1780" w:dyaOrig="400" w14:anchorId="114FA467">
-          <v:shape id="_x0000_i1174" type="#_x0000_t75" style="width:89pt;height:20pt" o:ole="">
-            <v:imagedata r:id="rId18" o:title=""/>
-          </v:shape>
-          <o:OLEObject Type="Embed" ProgID="Equation.DSMT4" ShapeID="_x0000_i1174" DrawAspect="Content" ObjectID="_1654455968" r:id="rId40"/>
-        </w:object>
-      </w:r>
-      <w:r>
-        <w:t>. Find P from the condition:</w:t>
-      </w:r>
-      <w:r>
-        <w:t xml:space="preserve"> </w:t>
+          <v:shape id="_x0000_i1115" type="#_x0000_t75" style="width:89pt;height:20pt" o:ole="">
+            <v:imagedata r:id="rId179" o:title=""/>
+          </v:shape>
+          <o:OLEObject Type="Embed" ProgID="Equation.DSMT4" ShapeID="_x0000_i1115" DrawAspect="Content" ObjectID="_1670526058" r:id="rId201"/>
+        </w:object>
+      </w:r>
+      <w:r>
+        <w:rPr>
+          <w:highlight w:val="yellow"/>
+        </w:rPr>
+        <w:t xml:space="preserve">. Find P from the condition: </w:t>
       </w:r>
       <w:r>
         <w:rPr>
           <w:position w:val="-18"/>
+          <w:highlight w:val="yellow"/>
         </w:rPr>
         <w:object w:dxaOrig="1240" w:dyaOrig="460" w14:anchorId="2EB41F1E">
-          <v:shape id="_x0000_i1175" type="#_x0000_t75" style="width:62pt;height:23pt" o:ole="">
-            <v:imagedata r:id="rId20" o:title=""/>
-          </v:shape>
-          <o:OLEObject Type="Embed" ProgID="Equation.DSMT4" ShapeID="_x0000_i1175" DrawAspect="Content" ObjectID="_1654455969" r:id="rId41"/>
-        </w:object>
-      </w:r>
-      <w:r>
+          <v:shape id="_x0000_i1116" type="#_x0000_t75" style="width:62pt;height:23pt" o:ole="">
+            <v:imagedata r:id="rId181" o:title=""/>
+          </v:shape>
+          <o:OLEObject Type="Embed" ProgID="Equation.DSMT4" ShapeID="_x0000_i1116" DrawAspect="Content" ObjectID="_1670526059" r:id="rId202"/>
+        </w:object>
+      </w:r>
+      <w:r>
+        <w:rPr>
+          <w:highlight w:val="yellow"/>
+        </w:rPr>
         <w:t>. (In Hunter’s paper it seems they have some neat trick for doing that)</w:t>
       </w:r>
     </w:p>
@@ -501,30 +3276,55 @@
           <w:ilvl w:val="0"/>
           <w:numId w:val="2"/>
         </w:numPr>
-      </w:pPr>
-      <w:r>
+        <w:rPr>
+          <w:highlight w:val="yellow"/>
+        </w:rPr>
+      </w:pPr>
+      <w:r>
+        <w:rPr>
+          <w:highlight w:val="yellow"/>
+        </w:rPr>
         <w:t>Find the cell center, compute</w:t>
       </w:r>
       <w:r>
         <w:rPr>
           <w:position w:val="-14"/>
+          <w:highlight w:val="yellow"/>
         </w:rPr>
         <w:object w:dxaOrig="580" w:dyaOrig="400" w14:anchorId="0F56DC4F">
-          <v:shape id="_x0000_i1197" type="#_x0000_t75" style="width:29pt;height:20pt" o:ole="">
-            <v:imagedata r:id="rId42" o:title=""/>
-          </v:shape>
-          <o:OLEObject Type="Embed" ProgID="Equation.DSMT4" ShapeID="_x0000_i1197" DrawAspect="Content" ObjectID="_1654455970" r:id="rId43"/>
-        </w:object>
-      </w:r>
-      <w:r>
+          <v:shape id="_x0000_i1117" type="#_x0000_t75" style="width:29pt;height:20pt" o:ole="">
+            <v:imagedata r:id="rId203" o:title=""/>
+          </v:shape>
+          <o:OLEObject Type="Embed" ProgID="Equation.DSMT4" ShapeID="_x0000_i1117" DrawAspect="Content" ObjectID="_1670526060" r:id="rId204"/>
+        </w:object>
+      </w:r>
+      <w:r>
+        <w:rPr>
+          <w:highlight w:val="yellow"/>
+        </w:rPr>
         <w:t xml:space="preserve">, deform the cell edge. </w:t>
       </w:r>
     </w:p>
     <w:p>
       <w:pPr>
         <w:pStyle w:val="NoSpacing"/>
-      </w:pPr>
-      <w:r>
+        <w:rPr>
+          <w:highlight w:val="yellow"/>
+        </w:rPr>
+      </w:pPr>
+      <w:bookmarkStart w:id="1" w:name="_GoBack"/>
+      <w:bookmarkEnd w:id="1"/>
+    </w:p>
+    <w:p>
+      <w:pPr>
+        <w:pStyle w:val="NoSpacing"/>
+      </w:pPr>
+      <w:r>
+        <w:rPr>
+          <w:noProof/>
+          <w:highlight w:val="yellow"/>
+        </w:rPr>
+        <w:lastRenderedPageBreak/>
         <mc:AlternateContent>
           <mc:Choice Requires="wpg">
             <w:drawing>
@@ -614,7 +3414,7 @@
                           </pic:cNvPicPr>
                         </pic:nvPicPr>
                         <pic:blipFill>
-                          <a:blip r:embed="rId44"/>
+                          <a:blip r:embed="rId205"/>
                           <a:srcRect/>
                           <a:stretch>
                             <a:fillRect/>
@@ -639,7 +3439,7 @@
                           </pic:cNvPicPr>
                         </pic:nvPicPr>
                         <pic:blipFill>
-                          <a:blip r:embed="rId45"/>
+                          <a:blip r:embed="rId206"/>
                           <a:srcRect/>
                           <a:stretch>
                             <a:fillRect/>
@@ -825,7 +3625,7 @@
                           </pic:cNvPicPr>
                         </pic:nvPicPr>
                         <pic:blipFill>
-                          <a:blip r:embed="rId46"/>
+                          <a:blip r:embed="rId207"/>
                           <a:srcRect/>
                           <a:stretch>
                             <a:fillRect/>
@@ -850,7 +3650,7 @@
                           </pic:cNvPicPr>
                         </pic:nvPicPr>
                         <pic:blipFill>
-                          <a:blip r:embed="rId47"/>
+                          <a:blip r:embed="rId208"/>
                           <a:srcRect/>
                           <a:stretch>
                             <a:fillRect/>
@@ -916,7 +3716,7 @@
                           </pic:cNvPicPr>
                         </pic:nvPicPr>
                         <pic:blipFill>
-                          <a:blip r:embed="rId48"/>
+                          <a:blip r:embed="rId209"/>
                           <a:srcRect/>
                           <a:stretch>
                             <a:fillRect/>
@@ -983,7 +3783,7 @@
                           </pic:cNvPicPr>
                         </pic:nvPicPr>
                         <pic:blipFill>
-                          <a:blip r:embed="rId49"/>
+                          <a:blip r:embed="rId210"/>
                           <a:srcRect/>
                           <a:stretch>
                             <a:fillRect/>
@@ -1014,15 +3814,15 @@
           </mc:Choice>
           <mc:Fallback>
             <w:pict>
-              <v:group w14:anchorId="695F3627" id="Group 24" o:spid="_x0000_s1026" style="position:absolute;margin-left:0;margin-top:3pt;width:295.5pt;height:219.9pt;z-index:251659264;mso-position-horizontal:center;mso-position-horizontal-relative:margin;mso-width-relative:margin;mso-height-relative:margin" coordsize="49213,35802" o:gfxdata="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">
+              <v:group w14:anchorId="695F3627" id="Group 24" o:spid="_x0000_s1026" style="position:absolute;margin-left:0;margin-top:3pt;width:295.5pt;height:219.9pt;z-index:251659264;mso-position-horizontal:center;mso-position-horizontal-relative:margin;mso-width-relative:margin;mso-height-relative:margin" coordsize="49213,35802" o:gfxdata="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">
                 <v:oval id="Oval 2" o:spid="_x0000_s1027" style="position:absolute;top:4417;width:49213;height:27432;visibility:visible;mso-wrap-style:square;v-text-anchor:middle" o:gfxdata="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" filled="f" strokecolor="black [3213]" strokeweight="2.75pt">
                   <v:stroke joinstyle="miter"/>
                 </v:oval>
                 <v:shape id="Picture 3" o:spid="_x0000_s1028" type="#_x0000_t75" style="position:absolute;left:31792;top:20240;width:3790;height:3790;visibility:visible;mso-wrap-style:square" o:gfxdata="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">
-                  <v:imagedata r:id="rId50" o:title=""/>
+                  <v:imagedata r:id="rId211" o:title=""/>
                 </v:shape>
                 <v:shape id="Picture 4" o:spid="_x0000_s1029" type="#_x0000_t75" style="position:absolute;left:16691;top:31706;width:5556;height:4096;visibility:visible;mso-wrap-style:square" o:gfxdata="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">
-                  <v:imagedata r:id="rId51" o:title=""/>
+                  <v:imagedata r:id="rId212" o:title=""/>
                 </v:shape>
                 <v:shapetype id="_x0000_t32" coordsize="21600,21600" o:spt="32" o:oned="t" path="m,l21600,21600e" filled="f">
                   <v:path arrowok="t" fillok="f" o:connecttype="none"/>
@@ -1065,23 +3865,23 @@
                   <v:path arrowok="t" o:connecttype="custom" o:connectlocs="46699,77685;83261,35825;135277,81256;187292,35825;223854,77685;177521,118153;223854,158621;187292,200481;135277,155050;83261,200481;46699,158621;93032,118153;46699,77685" o:connectangles="0,0,0,0,0,0,0,0,0,0,0,0,0"/>
                 </v:shape>
                 <v:shape id="Picture 9" o:spid="_x0000_s1034" type="#_x0000_t75" style="position:absolute;left:6705;top:8211;width:3779;height:5254;visibility:visible;mso-wrap-style:square" o:gfxdata="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">
-                  <v:imagedata r:id="rId52" o:title=""/>
+                  <v:imagedata r:id="rId213" o:title=""/>
                 </v:shape>
                 <v:shape id="Picture 10" o:spid="_x0000_s1035" type="#_x0000_t75" style="position:absolute;left:6293;top:22784;width:4365;height:5255;visibility:visible;mso-wrap-style:square" o:gfxdata="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">
-                  <v:imagedata r:id="rId53" o:title=""/>
+                  <v:imagedata r:id="rId214" o:title=""/>
                 </v:shape>
                 <v:line id="Straight Connector 11" o:spid="_x0000_s1036" style="position:absolute;flip:y;visibility:visible;mso-wrap-style:square" from="23903,8435" to="42006,18747" o:connectortype="straight" o:gfxdata="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" strokecolor="#4472c4 [3204]" strokeweight=".5pt">
                   <v:stroke dashstyle="3 1" joinstyle="miter"/>
                   <o:lock v:ext="edit" shapetype="f"/>
                 </v:line>
                 <v:shape id="Picture 12" o:spid="_x0000_s1037" type="#_x0000_t75" style="position:absolute;left:33328;top:13513;width:2905;height:4080;visibility:visible;mso-wrap-style:square" o:gfxdata="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">
-                  <v:imagedata r:id="rId54" o:title=""/>
+                  <v:imagedata r:id="rId215" o:title=""/>
                 </v:shape>
                 <v:shape id="Straight Arrow Connector 13" o:spid="_x0000_s1038" type="#_x0000_t32" style="position:absolute;left:42006;top:3184;width:3303;height:5251;flip:y;visibility:visible;mso-wrap-style:square" o:connectortype="straight" o:gfxdata="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" strokecolor="black [3213]" strokeweight=".5pt">
                   <v:stroke endarrow="block" joinstyle="miter"/>
                 </v:shape>
                 <v:shape id="Picture 14" o:spid="_x0000_s1039" type="#_x0000_t75" style="position:absolute;left:45504;top:2528;width:3492;height:4079;visibility:visible;mso-wrap-style:square" o:gfxdata="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">
-                  <v:imagedata r:id="rId55" o:title=""/>
+                  <v:imagedata r:id="rId216" o:title=""/>
                 </v:shape>
                 <w10:wrap anchorx="margin"/>
               </v:group>
@@ -1094,8 +3894,6 @@
       <w:pPr>
         <w:pStyle w:val="NoSpacing"/>
       </w:pPr>
-      <w:bookmarkStart w:id="1" w:name="_GoBack"/>
-      <w:bookmarkEnd w:id="1"/>
     </w:p>
     <w:sectPr>
       <w:pgSz w:w="12240" w:h="15840"/>
@@ -1199,12 +3997,12 @@
     </w:lvl>
   </w:abstractNum>
   <w:abstractNum w:abstractNumId="1" w15:restartNumberingAfterBreak="0">
-    <w:nsid w:val="57E527A0"/>
+    <w:nsid w:val="04EC7CDE"/>
     <w:multiLevelType w:val="hybridMultilevel"/>
-    <w:tmpl w:val="706EA44E"/>
-    <w:lvl w:ilvl="0" w:tplc="04090011">
+    <w:tmpl w:val="8A5EC128"/>
+    <w:lvl w:ilvl="0" w:tplc="04090017">
       <w:start w:val="1"/>
-      <w:numFmt w:val="decimal"/>
+      <w:numFmt w:val="lowerLetter"/>
       <w:lvlText w:val="%1)"/>
       <w:lvlJc w:val="left"/>
       <w:pPr>
@@ -1287,11 +4085,195 @@
       </w:pPr>
     </w:lvl>
   </w:abstractNum>
+  <w:abstractNum w:abstractNumId="2" w15:restartNumberingAfterBreak="0">
+    <w:nsid w:val="17942E88"/>
+    <w:multiLevelType w:val="hybridMultilevel"/>
+    <w:tmpl w:val="F182D138"/>
+    <w:lvl w:ilvl="0" w:tplc="31A019E0">
+      <w:start w:val="1"/>
+      <w:numFmt w:val="upperLetter"/>
+      <w:lvlText w:val="%1)"/>
+      <w:lvlJc w:val="left"/>
+      <w:pPr>
+        <w:ind w:left="720" w:hanging="360"/>
+      </w:pPr>
+      <w:rPr>
+        <w:rFonts w:hint="default"/>
+      </w:rPr>
+    </w:lvl>
+    <w:lvl w:ilvl="1" w:tplc="04090019" w:tentative="1">
+      <w:start w:val="1"/>
+      <w:numFmt w:val="lowerLetter"/>
+      <w:lvlText w:val="%2."/>
+      <w:lvlJc w:val="left"/>
+      <w:pPr>
+        <w:ind w:left="1440" w:hanging="360"/>
+      </w:pPr>
+    </w:lvl>
+    <w:lvl w:ilvl="2" w:tplc="0409001B" w:tentative="1">
+      <w:start w:val="1"/>
+      <w:numFmt w:val="lowerRoman"/>
+      <w:lvlText w:val="%3."/>
+      <w:lvlJc w:val="right"/>
+      <w:pPr>
+        <w:ind w:left="2160" w:hanging="180"/>
+      </w:pPr>
+    </w:lvl>
+    <w:lvl w:ilvl="3" w:tplc="0409000F" w:tentative="1">
+      <w:start w:val="1"/>
+      <w:numFmt w:val="decimal"/>
+      <w:lvlText w:val="%4."/>
+      <w:lvlJc w:val="left"/>
+      <w:pPr>
+        <w:ind w:left="2880" w:hanging="360"/>
+      </w:pPr>
+    </w:lvl>
+    <w:lvl w:ilvl="4" w:tplc="04090019" w:tentative="1">
+      <w:start w:val="1"/>
+      <w:numFmt w:val="lowerLetter"/>
+      <w:lvlText w:val="%5."/>
+      <w:lvlJc w:val="left"/>
+      <w:pPr>
+        <w:ind w:left="3600" w:hanging="360"/>
+      </w:pPr>
+    </w:lvl>
+    <w:lvl w:ilvl="5" w:tplc="0409001B" w:tentative="1">
+      <w:start w:val="1"/>
+      <w:numFmt w:val="lowerRoman"/>
+      <w:lvlText w:val="%6."/>
+      <w:lvlJc w:val="right"/>
+      <w:pPr>
+        <w:ind w:left="4320" w:hanging="180"/>
+      </w:pPr>
+    </w:lvl>
+    <w:lvl w:ilvl="6" w:tplc="0409000F" w:tentative="1">
+      <w:start w:val="1"/>
+      <w:numFmt w:val="decimal"/>
+      <w:lvlText w:val="%7."/>
+      <w:lvlJc w:val="left"/>
+      <w:pPr>
+        <w:ind w:left="5040" w:hanging="360"/>
+      </w:pPr>
+    </w:lvl>
+    <w:lvl w:ilvl="7" w:tplc="04090019" w:tentative="1">
+      <w:start w:val="1"/>
+      <w:numFmt w:val="lowerLetter"/>
+      <w:lvlText w:val="%8."/>
+      <w:lvlJc w:val="left"/>
+      <w:pPr>
+        <w:ind w:left="5760" w:hanging="360"/>
+      </w:pPr>
+    </w:lvl>
+    <w:lvl w:ilvl="8" w:tplc="0409001B" w:tentative="1">
+      <w:start w:val="1"/>
+      <w:numFmt w:val="lowerRoman"/>
+      <w:lvlText w:val="%9."/>
+      <w:lvlJc w:val="right"/>
+      <w:pPr>
+        <w:ind w:left="6480" w:hanging="180"/>
+      </w:pPr>
+    </w:lvl>
+  </w:abstractNum>
+  <w:abstractNum w:abstractNumId="3" w15:restartNumberingAfterBreak="0">
+    <w:nsid w:val="57E527A0"/>
+    <w:multiLevelType w:val="hybridMultilevel"/>
+    <w:tmpl w:val="706EA44E"/>
+    <w:lvl w:ilvl="0" w:tplc="04090011">
+      <w:start w:val="1"/>
+      <w:numFmt w:val="decimal"/>
+      <w:lvlText w:val="%1)"/>
+      <w:lvlJc w:val="left"/>
+      <w:pPr>
+        <w:ind w:left="720" w:hanging="360"/>
+      </w:pPr>
+      <w:rPr>
+        <w:rFonts w:hint="default"/>
+      </w:rPr>
+    </w:lvl>
+    <w:lvl w:ilvl="1" w:tplc="04090019" w:tentative="1">
+      <w:start w:val="1"/>
+      <w:numFmt w:val="lowerLetter"/>
+      <w:lvlText w:val="%2."/>
+      <w:lvlJc w:val="left"/>
+      <w:pPr>
+        <w:ind w:left="1440" w:hanging="360"/>
+      </w:pPr>
+    </w:lvl>
+    <w:lvl w:ilvl="2" w:tplc="0409001B" w:tentative="1">
+      <w:start w:val="1"/>
+      <w:numFmt w:val="lowerRoman"/>
+      <w:lvlText w:val="%3."/>
+      <w:lvlJc w:val="right"/>
+      <w:pPr>
+        <w:ind w:left="2160" w:hanging="180"/>
+      </w:pPr>
+    </w:lvl>
+    <w:lvl w:ilvl="3" w:tplc="0409000F" w:tentative="1">
+      <w:start w:val="1"/>
+      <w:numFmt w:val="decimal"/>
+      <w:lvlText w:val="%4."/>
+      <w:lvlJc w:val="left"/>
+      <w:pPr>
+        <w:ind w:left="2880" w:hanging="360"/>
+      </w:pPr>
+    </w:lvl>
+    <w:lvl w:ilvl="4" w:tplc="04090019" w:tentative="1">
+      <w:start w:val="1"/>
+      <w:numFmt w:val="lowerLetter"/>
+      <w:lvlText w:val="%5."/>
+      <w:lvlJc w:val="left"/>
+      <w:pPr>
+        <w:ind w:left="3600" w:hanging="360"/>
+      </w:pPr>
+    </w:lvl>
+    <w:lvl w:ilvl="5" w:tplc="0409001B" w:tentative="1">
+      <w:start w:val="1"/>
+      <w:numFmt w:val="lowerRoman"/>
+      <w:lvlText w:val="%6."/>
+      <w:lvlJc w:val="right"/>
+      <w:pPr>
+        <w:ind w:left="4320" w:hanging="180"/>
+      </w:pPr>
+    </w:lvl>
+    <w:lvl w:ilvl="6" w:tplc="0409000F" w:tentative="1">
+      <w:start w:val="1"/>
+      <w:numFmt w:val="decimal"/>
+      <w:lvlText w:val="%7."/>
+      <w:lvlJc w:val="left"/>
+      <w:pPr>
+        <w:ind w:left="5040" w:hanging="360"/>
+      </w:pPr>
+    </w:lvl>
+    <w:lvl w:ilvl="7" w:tplc="04090019" w:tentative="1">
+      <w:start w:val="1"/>
+      <w:numFmt w:val="lowerLetter"/>
+      <w:lvlText w:val="%8."/>
+      <w:lvlJc w:val="left"/>
+      <w:pPr>
+        <w:ind w:left="5760" w:hanging="360"/>
+      </w:pPr>
+    </w:lvl>
+    <w:lvl w:ilvl="8" w:tplc="0409001B" w:tentative="1">
+      <w:start w:val="1"/>
+      <w:numFmt w:val="lowerRoman"/>
+      <w:lvlText w:val="%9."/>
+      <w:lvlJc w:val="right"/>
+      <w:pPr>
+        <w:ind w:left="6480" w:hanging="180"/>
+      </w:pPr>
+    </w:lvl>
+  </w:abstractNum>
   <w:num w:numId="1">
-    <w:abstractNumId w:val="1"/>
+    <w:abstractNumId w:val="3"/>
   </w:num>
   <w:num w:numId="2">
     <w:abstractNumId w:val="0"/>
+  </w:num>
+  <w:num w:numId="3">
+    <w:abstractNumId w:val="1"/>
+  </w:num>
+  <w:num w:numId="4">
+    <w:abstractNumId w:val="2"/>
   </w:num>
 </w:numbering>
 </file>
@@ -1313,7 +4295,7 @@
       </w:pPr>
     </w:pPrDefault>
   </w:docDefaults>
-  <w:latentStyles w:defLockedState="0" w:defUIPriority="99" w:defSemiHidden="0" w:defUnhideWhenUsed="0" w:defQFormat="0" w:count="377">
+  <w:latentStyles w:defLockedState="0" w:defUIPriority="99" w:defSemiHidden="0" w:defUnhideWhenUsed="0" w:defQFormat="0" w:count="376">
     <w:lsdException w:name="Normal" w:uiPriority="0" w:qFormat="1"/>
     <w:lsdException w:name="heading 1" w:uiPriority="9" w:qFormat="1"/>
     <w:lsdException w:name="heading 2" w:semiHidden="1" w:uiPriority="9" w:unhideWhenUsed="1" w:qFormat="1"/>
@@ -1690,7 +4672,6 @@
     <w:lsdException w:name="Hashtag" w:semiHidden="1" w:unhideWhenUsed="1"/>
     <w:lsdException w:name="Unresolved Mention" w:semiHidden="1" w:unhideWhenUsed="1"/>
     <w:lsdException w:name="Smart Link" w:semiHidden="1" w:unhideWhenUsed="1"/>
-    <w:lsdException w:name="Smart Link Error" w:semiHidden="1" w:unhideWhenUsed="1"/>
   </w:latentStyles>
   <w:style w:type="paragraph" w:default="1" w:styleId="Normal">
     <w:name w:val="Normal"/>
@@ -1699,6 +4680,7 @@
   <w:style w:type="character" w:default="1" w:styleId="DefaultParagraphFont">
     <w:name w:val="Default Paragraph Font"/>
     <w:uiPriority w:val="1"/>
+    <w:semiHidden/>
     <w:unhideWhenUsed/>
   </w:style>
   <w:style w:type="table" w:default="1" w:styleId="TableNormal">

</xml_diff>